<commit_message>
BOM is added to report.
</commit_message>
<xml_diff>
--- a/Report/Hardware Design.docx
+++ b/Report/Hardware Design.docx
@@ -597,6 +597,3543 @@
       </w:r>
       <w:r>
         <w:t>Flyback Converter and Controller</w:t>
+      </w:r>
+    </w:p>
+    <w:p>
+      <w:pPr>
+        <w:pStyle w:val="ListParagraph"/>
+        <w:numPr>
+          <w:ilvl w:val="0"/>
+          <w:numId w:val="2"/>
+        </w:numPr>
+        <w:rPr>
+          <w:b/>
+          <w:bCs/>
+        </w:rPr>
+      </w:pPr>
+      <w:r>
+        <w:br w:type="page"/>
+      </w:r>
+      <w:r>
+        <w:rPr>
+          <w:b/>
+          <w:bCs/>
+        </w:rPr>
+        <w:lastRenderedPageBreak/>
+        <w:t>Bill of Materials and Budget</w:t>
+      </w:r>
+    </w:p>
+    <w:p>
+      <w:pPr>
+        <w:ind w:left="708"/>
+      </w:pPr>
+      <w:r>
+        <w:t xml:space="preserve">When we take bill of materials list from Altium Designer and select relevant components from Digikey, we have ended up with the </w:t>
+      </w:r>
+      <w:r>
+        <w:rPr>
+          <w:highlight w:val="yellow"/>
+        </w:rPr>
+        <w:t>table-1.</w:t>
+      </w:r>
+    </w:p>
+    <w:tbl>
+      <w:tblPr>
+        <w:tblW w:w="9999" w:type="dxa"/>
+        <w:tblCellMar>
+          <w:left w:w="70" w:type="dxa"/>
+          <w:right w:w="70" w:type="dxa"/>
+        </w:tblCellMar>
+        <w:tblLook w:val="04A0" w:firstRow="1" w:lastRow="0" w:firstColumn="1" w:lastColumn="0" w:noHBand="0" w:noVBand="1"/>
+      </w:tblPr>
+      <w:tblGrid>
+        <w:gridCol w:w="2697"/>
+        <w:gridCol w:w="3585"/>
+        <w:gridCol w:w="2023"/>
+        <w:gridCol w:w="1694"/>
+      </w:tblGrid>
+      <w:tr>
+        <w:trPr>
+          <w:trHeight w:val="277"/>
+        </w:trPr>
+        <w:tc>
+          <w:tcPr>
+            <w:tcW w:w="2697" w:type="dxa"/>
+            <w:tcBorders>
+              <w:top w:val="single" w:sz="4" w:space="0" w:color="auto"/>
+              <w:left w:val="single" w:sz="4" w:space="0" w:color="auto"/>
+              <w:bottom w:val="single" w:sz="4" w:space="0" w:color="auto"/>
+              <w:right w:val="single" w:sz="4" w:space="0" w:color="auto"/>
+            </w:tcBorders>
+            <w:shd w:val="clear" w:color="auto" w:fill="auto"/>
+            <w:noWrap/>
+            <w:vAlign w:val="bottom"/>
+            <w:hideMark/>
+          </w:tcPr>
+          <w:p>
+            <w:pPr>
+              <w:spacing w:after="0" w:line="240" w:lineRule="auto"/>
+              <w:rPr>
+                <w:rFonts w:ascii="Calibri" w:eastAsia="Times New Roman" w:hAnsi="Calibri" w:cs="Calibri"/>
+                <w:b/>
+                <w:bCs/>
+                <w:lang w:eastAsia="tr-TR"/>
+              </w:rPr>
+            </w:pPr>
+            <w:r>
+              <w:rPr>
+                <w:rFonts w:ascii="Calibri" w:eastAsia="Times New Roman" w:hAnsi="Calibri" w:cs="Calibri"/>
+                <w:b/>
+                <w:bCs/>
+                <w:lang w:eastAsia="tr-TR"/>
+              </w:rPr>
+              <w:t>Manufacturer Part Number</w:t>
+            </w:r>
+          </w:p>
+        </w:tc>
+        <w:tc>
+          <w:tcPr>
+            <w:tcW w:w="3585" w:type="dxa"/>
+            <w:tcBorders>
+              <w:top w:val="single" w:sz="4" w:space="0" w:color="auto"/>
+              <w:left w:val="nil"/>
+              <w:bottom w:val="single" w:sz="4" w:space="0" w:color="auto"/>
+              <w:right w:val="single" w:sz="4" w:space="0" w:color="auto"/>
+            </w:tcBorders>
+            <w:shd w:val="clear" w:color="auto" w:fill="auto"/>
+            <w:noWrap/>
+            <w:vAlign w:val="bottom"/>
+            <w:hideMark/>
+          </w:tcPr>
+          <w:p>
+            <w:pPr>
+              <w:spacing w:after="0" w:line="240" w:lineRule="auto"/>
+              <w:rPr>
+                <w:rFonts w:ascii="Calibri" w:eastAsia="Times New Roman" w:hAnsi="Calibri" w:cs="Calibri"/>
+                <w:b/>
+                <w:bCs/>
+                <w:lang w:eastAsia="tr-TR"/>
+              </w:rPr>
+            </w:pPr>
+            <w:r>
+              <w:rPr>
+                <w:rFonts w:ascii="Calibri" w:eastAsia="Times New Roman" w:hAnsi="Calibri" w:cs="Calibri"/>
+                <w:b/>
+                <w:bCs/>
+                <w:lang w:eastAsia="tr-TR"/>
+              </w:rPr>
+              <w:t>Description</w:t>
+            </w:r>
+          </w:p>
+        </w:tc>
+        <w:tc>
+          <w:tcPr>
+            <w:tcW w:w="2023" w:type="dxa"/>
+            <w:tcBorders>
+              <w:top w:val="single" w:sz="4" w:space="0" w:color="auto"/>
+              <w:left w:val="nil"/>
+              <w:bottom w:val="single" w:sz="4" w:space="0" w:color="auto"/>
+              <w:right w:val="single" w:sz="4" w:space="0" w:color="auto"/>
+            </w:tcBorders>
+            <w:shd w:val="clear" w:color="auto" w:fill="auto"/>
+            <w:noWrap/>
+            <w:vAlign w:val="bottom"/>
+            <w:hideMark/>
+          </w:tcPr>
+          <w:p>
+            <w:pPr>
+              <w:spacing w:after="0" w:line="240" w:lineRule="auto"/>
+              <w:rPr>
+                <w:rFonts w:ascii="Calibri" w:eastAsia="Times New Roman" w:hAnsi="Calibri" w:cs="Calibri"/>
+                <w:b/>
+                <w:bCs/>
+                <w:lang w:eastAsia="tr-TR"/>
+              </w:rPr>
+            </w:pPr>
+            <w:r>
+              <w:rPr>
+                <w:rFonts w:ascii="Calibri" w:eastAsia="Times New Roman" w:hAnsi="Calibri" w:cs="Calibri"/>
+                <w:b/>
+                <w:bCs/>
+                <w:lang w:eastAsia="tr-TR"/>
+              </w:rPr>
+              <w:t>Unit Price</w:t>
+            </w:r>
+          </w:p>
+        </w:tc>
+        <w:tc>
+          <w:tcPr>
+            <w:tcW w:w="1694" w:type="dxa"/>
+            <w:tcBorders>
+              <w:top w:val="single" w:sz="4" w:space="0" w:color="auto"/>
+              <w:left w:val="nil"/>
+              <w:bottom w:val="single" w:sz="4" w:space="0" w:color="auto"/>
+              <w:right w:val="single" w:sz="4" w:space="0" w:color="auto"/>
+            </w:tcBorders>
+            <w:shd w:val="clear" w:color="auto" w:fill="auto"/>
+            <w:noWrap/>
+            <w:vAlign w:val="bottom"/>
+            <w:hideMark/>
+          </w:tcPr>
+          <w:p>
+            <w:pPr>
+              <w:spacing w:after="0" w:line="240" w:lineRule="auto"/>
+              <w:rPr>
+                <w:rFonts w:ascii="Calibri" w:eastAsia="Times New Roman" w:hAnsi="Calibri" w:cs="Calibri"/>
+                <w:b/>
+                <w:bCs/>
+                <w:lang w:eastAsia="tr-TR"/>
+              </w:rPr>
+            </w:pPr>
+            <w:r>
+              <w:rPr>
+                <w:rFonts w:ascii="Calibri" w:eastAsia="Times New Roman" w:hAnsi="Calibri" w:cs="Calibri"/>
+                <w:b/>
+                <w:bCs/>
+                <w:lang w:eastAsia="tr-TR"/>
+              </w:rPr>
+              <w:t>Extended Price USD</w:t>
+            </w:r>
+          </w:p>
+        </w:tc>
+      </w:tr>
+      <w:tr>
+        <w:trPr>
+          <w:trHeight w:val="277"/>
+        </w:trPr>
+        <w:tc>
+          <w:tcPr>
+            <w:tcW w:w="2697" w:type="dxa"/>
+            <w:tcBorders>
+              <w:top w:val="nil"/>
+              <w:left w:val="single" w:sz="4" w:space="0" w:color="auto"/>
+              <w:bottom w:val="single" w:sz="4" w:space="0" w:color="auto"/>
+              <w:right w:val="single" w:sz="4" w:space="0" w:color="auto"/>
+            </w:tcBorders>
+            <w:shd w:val="clear" w:color="auto" w:fill="auto"/>
+            <w:noWrap/>
+            <w:vAlign w:val="bottom"/>
+            <w:hideMark/>
+          </w:tcPr>
+          <w:p>
+            <w:pPr>
+              <w:spacing w:after="0" w:line="240" w:lineRule="auto"/>
+              <w:jc w:val="center"/>
+              <w:rPr>
+                <w:rFonts w:ascii="Calibri" w:eastAsia="Times New Roman" w:hAnsi="Calibri" w:cs="Calibri"/>
+                <w:lang w:eastAsia="tr-TR"/>
+              </w:rPr>
+            </w:pPr>
+            <w:r>
+              <w:rPr>
+                <w:rFonts w:ascii="Calibri" w:eastAsia="Times New Roman" w:hAnsi="Calibri" w:cs="Calibri"/>
+                <w:lang w:eastAsia="tr-TR"/>
+              </w:rPr>
+              <w:t>CL31B475KOHNFNE</w:t>
+            </w:r>
+          </w:p>
+        </w:tc>
+        <w:tc>
+          <w:tcPr>
+            <w:tcW w:w="3585" w:type="dxa"/>
+            <w:tcBorders>
+              <w:top w:val="nil"/>
+              <w:left w:val="nil"/>
+              <w:bottom w:val="single" w:sz="4" w:space="0" w:color="auto"/>
+              <w:right w:val="single" w:sz="4" w:space="0" w:color="auto"/>
+            </w:tcBorders>
+            <w:shd w:val="clear" w:color="auto" w:fill="auto"/>
+            <w:noWrap/>
+            <w:vAlign w:val="bottom"/>
+            <w:hideMark/>
+          </w:tcPr>
+          <w:p>
+            <w:pPr>
+              <w:spacing w:after="0" w:line="240" w:lineRule="auto"/>
+              <w:jc w:val="center"/>
+              <w:rPr>
+                <w:rFonts w:ascii="Calibri" w:eastAsia="Times New Roman" w:hAnsi="Calibri" w:cs="Calibri"/>
+                <w:lang w:eastAsia="tr-TR"/>
+              </w:rPr>
+            </w:pPr>
+            <w:r>
+              <w:rPr>
+                <w:rFonts w:ascii="Calibri" w:eastAsia="Times New Roman" w:hAnsi="Calibri" w:cs="Calibri"/>
+                <w:lang w:eastAsia="tr-TR"/>
+              </w:rPr>
+              <w:t>CAP CER 4.7UF 16V X7R 1206</w:t>
+            </w:r>
+          </w:p>
+        </w:tc>
+        <w:tc>
+          <w:tcPr>
+            <w:tcW w:w="2023" w:type="dxa"/>
+            <w:tcBorders>
+              <w:top w:val="nil"/>
+              <w:left w:val="nil"/>
+              <w:bottom w:val="single" w:sz="4" w:space="0" w:color="auto"/>
+              <w:right w:val="single" w:sz="4" w:space="0" w:color="auto"/>
+            </w:tcBorders>
+            <w:shd w:val="clear" w:color="auto" w:fill="auto"/>
+            <w:noWrap/>
+            <w:vAlign w:val="bottom"/>
+            <w:hideMark/>
+          </w:tcPr>
+          <w:p>
+            <w:pPr>
+              <w:spacing w:after="0" w:line="240" w:lineRule="auto"/>
+              <w:jc w:val="center"/>
+              <w:rPr>
+                <w:rFonts w:ascii="Calibri" w:eastAsia="Times New Roman" w:hAnsi="Calibri" w:cs="Calibri"/>
+                <w:lang w:eastAsia="tr-TR"/>
+              </w:rPr>
+            </w:pPr>
+            <w:r>
+              <w:rPr>
+                <w:rFonts w:ascii="Calibri" w:eastAsia="Times New Roman" w:hAnsi="Calibri" w:cs="Calibri"/>
+                <w:lang w:eastAsia="tr-TR"/>
+              </w:rPr>
+              <w:t>0,0442</w:t>
+            </w:r>
+          </w:p>
+        </w:tc>
+        <w:tc>
+          <w:tcPr>
+            <w:tcW w:w="1694" w:type="dxa"/>
+            <w:tcBorders>
+              <w:top w:val="nil"/>
+              <w:left w:val="nil"/>
+              <w:bottom w:val="single" w:sz="4" w:space="0" w:color="auto"/>
+              <w:right w:val="single" w:sz="4" w:space="0" w:color="auto"/>
+            </w:tcBorders>
+            <w:shd w:val="clear" w:color="auto" w:fill="auto"/>
+            <w:noWrap/>
+            <w:vAlign w:val="bottom"/>
+            <w:hideMark/>
+          </w:tcPr>
+          <w:p>
+            <w:pPr>
+              <w:spacing w:after="0" w:line="240" w:lineRule="auto"/>
+              <w:jc w:val="center"/>
+              <w:rPr>
+                <w:rFonts w:ascii="Calibri" w:eastAsia="Times New Roman" w:hAnsi="Calibri" w:cs="Calibri"/>
+                <w:lang w:eastAsia="tr-TR"/>
+              </w:rPr>
+            </w:pPr>
+            <w:r>
+              <w:rPr>
+                <w:rFonts w:ascii="Calibri" w:eastAsia="Times New Roman" w:hAnsi="Calibri" w:cs="Calibri"/>
+                <w:lang w:eastAsia="tr-TR"/>
+              </w:rPr>
+              <w:t>88,40</w:t>
+            </w:r>
+          </w:p>
+        </w:tc>
+      </w:tr>
+      <w:tr>
+        <w:trPr>
+          <w:trHeight w:val="277"/>
+        </w:trPr>
+        <w:tc>
+          <w:tcPr>
+            <w:tcW w:w="2697" w:type="dxa"/>
+            <w:tcBorders>
+              <w:top w:val="nil"/>
+              <w:left w:val="single" w:sz="4" w:space="0" w:color="auto"/>
+              <w:bottom w:val="single" w:sz="4" w:space="0" w:color="auto"/>
+              <w:right w:val="single" w:sz="4" w:space="0" w:color="auto"/>
+            </w:tcBorders>
+            <w:shd w:val="clear" w:color="auto" w:fill="auto"/>
+            <w:noWrap/>
+            <w:vAlign w:val="bottom"/>
+            <w:hideMark/>
+          </w:tcPr>
+          <w:p>
+            <w:pPr>
+              <w:spacing w:after="0" w:line="240" w:lineRule="auto"/>
+              <w:jc w:val="center"/>
+              <w:rPr>
+                <w:rFonts w:ascii="Calibri" w:eastAsia="Times New Roman" w:hAnsi="Calibri" w:cs="Calibri"/>
+                <w:lang w:eastAsia="tr-TR"/>
+              </w:rPr>
+            </w:pPr>
+            <w:r>
+              <w:rPr>
+                <w:rFonts w:ascii="Calibri" w:eastAsia="Times New Roman" w:hAnsi="Calibri" w:cs="Calibri"/>
+                <w:lang w:eastAsia="tr-TR"/>
+              </w:rPr>
+              <w:t>885012005023</w:t>
+            </w:r>
+          </w:p>
+        </w:tc>
+        <w:tc>
+          <w:tcPr>
+            <w:tcW w:w="3585" w:type="dxa"/>
+            <w:tcBorders>
+              <w:top w:val="nil"/>
+              <w:left w:val="nil"/>
+              <w:bottom w:val="single" w:sz="4" w:space="0" w:color="auto"/>
+              <w:right w:val="single" w:sz="4" w:space="0" w:color="auto"/>
+            </w:tcBorders>
+            <w:shd w:val="clear" w:color="auto" w:fill="auto"/>
+            <w:noWrap/>
+            <w:vAlign w:val="bottom"/>
+            <w:hideMark/>
+          </w:tcPr>
+          <w:p>
+            <w:pPr>
+              <w:spacing w:after="0" w:line="240" w:lineRule="auto"/>
+              <w:jc w:val="center"/>
+              <w:rPr>
+                <w:rFonts w:ascii="Calibri" w:eastAsia="Times New Roman" w:hAnsi="Calibri" w:cs="Calibri"/>
+                <w:lang w:eastAsia="tr-TR"/>
+              </w:rPr>
+            </w:pPr>
+            <w:r>
+              <w:rPr>
+                <w:rFonts w:ascii="Calibri" w:eastAsia="Times New Roman" w:hAnsi="Calibri" w:cs="Calibri"/>
+                <w:lang w:eastAsia="tr-TR"/>
+              </w:rPr>
+              <w:t>CAP CER 4.7PF 16V C0G/NP0 0402</w:t>
+            </w:r>
+          </w:p>
+        </w:tc>
+        <w:tc>
+          <w:tcPr>
+            <w:tcW w:w="2023" w:type="dxa"/>
+            <w:tcBorders>
+              <w:top w:val="nil"/>
+              <w:left w:val="nil"/>
+              <w:bottom w:val="single" w:sz="4" w:space="0" w:color="auto"/>
+              <w:right w:val="single" w:sz="4" w:space="0" w:color="auto"/>
+            </w:tcBorders>
+            <w:shd w:val="clear" w:color="auto" w:fill="auto"/>
+            <w:noWrap/>
+            <w:vAlign w:val="bottom"/>
+            <w:hideMark/>
+          </w:tcPr>
+          <w:p>
+            <w:pPr>
+              <w:spacing w:after="0" w:line="240" w:lineRule="auto"/>
+              <w:jc w:val="center"/>
+              <w:rPr>
+                <w:rFonts w:ascii="Calibri" w:eastAsia="Times New Roman" w:hAnsi="Calibri" w:cs="Calibri"/>
+                <w:lang w:eastAsia="tr-TR"/>
+              </w:rPr>
+            </w:pPr>
+            <w:r>
+              <w:rPr>
+                <w:rFonts w:ascii="Calibri" w:eastAsia="Times New Roman" w:hAnsi="Calibri" w:cs="Calibri"/>
+                <w:lang w:eastAsia="tr-TR"/>
+              </w:rPr>
+              <w:t>0,01188</w:t>
+            </w:r>
+          </w:p>
+        </w:tc>
+        <w:tc>
+          <w:tcPr>
+            <w:tcW w:w="1694" w:type="dxa"/>
+            <w:tcBorders>
+              <w:top w:val="nil"/>
+              <w:left w:val="nil"/>
+              <w:bottom w:val="single" w:sz="4" w:space="0" w:color="auto"/>
+              <w:right w:val="single" w:sz="4" w:space="0" w:color="auto"/>
+            </w:tcBorders>
+            <w:shd w:val="clear" w:color="auto" w:fill="auto"/>
+            <w:noWrap/>
+            <w:vAlign w:val="bottom"/>
+            <w:hideMark/>
+          </w:tcPr>
+          <w:p>
+            <w:pPr>
+              <w:spacing w:after="0" w:line="240" w:lineRule="auto"/>
+              <w:jc w:val="center"/>
+              <w:rPr>
+                <w:rFonts w:ascii="Calibri" w:eastAsia="Times New Roman" w:hAnsi="Calibri" w:cs="Calibri"/>
+                <w:lang w:eastAsia="tr-TR"/>
+              </w:rPr>
+            </w:pPr>
+            <w:r>
+              <w:rPr>
+                <w:rFonts w:ascii="Calibri" w:eastAsia="Times New Roman" w:hAnsi="Calibri" w:cs="Calibri"/>
+                <w:lang w:eastAsia="tr-TR"/>
+              </w:rPr>
+              <w:t>23,76</w:t>
+            </w:r>
+          </w:p>
+        </w:tc>
+      </w:tr>
+      <w:tr>
+        <w:trPr>
+          <w:trHeight w:val="277"/>
+        </w:trPr>
+        <w:tc>
+          <w:tcPr>
+            <w:tcW w:w="2697" w:type="dxa"/>
+            <w:tcBorders>
+              <w:top w:val="nil"/>
+              <w:left w:val="single" w:sz="4" w:space="0" w:color="auto"/>
+              <w:bottom w:val="single" w:sz="4" w:space="0" w:color="auto"/>
+              <w:right w:val="single" w:sz="4" w:space="0" w:color="auto"/>
+            </w:tcBorders>
+            <w:shd w:val="clear" w:color="auto" w:fill="auto"/>
+            <w:noWrap/>
+            <w:vAlign w:val="bottom"/>
+            <w:hideMark/>
+          </w:tcPr>
+          <w:p>
+            <w:pPr>
+              <w:spacing w:after="0" w:line="240" w:lineRule="auto"/>
+              <w:jc w:val="center"/>
+              <w:rPr>
+                <w:rFonts w:ascii="Calibri" w:eastAsia="Times New Roman" w:hAnsi="Calibri" w:cs="Calibri"/>
+                <w:lang w:eastAsia="tr-TR"/>
+              </w:rPr>
+            </w:pPr>
+            <w:r>
+              <w:rPr>
+                <w:rFonts w:ascii="Calibri" w:eastAsia="Times New Roman" w:hAnsi="Calibri" w:cs="Calibri"/>
+                <w:lang w:eastAsia="tr-TR"/>
+              </w:rPr>
+              <w:t>885012206046</w:t>
+            </w:r>
+          </w:p>
+        </w:tc>
+        <w:tc>
+          <w:tcPr>
+            <w:tcW w:w="3585" w:type="dxa"/>
+            <w:tcBorders>
+              <w:top w:val="nil"/>
+              <w:left w:val="nil"/>
+              <w:bottom w:val="single" w:sz="4" w:space="0" w:color="auto"/>
+              <w:right w:val="single" w:sz="4" w:space="0" w:color="auto"/>
+            </w:tcBorders>
+            <w:shd w:val="clear" w:color="auto" w:fill="auto"/>
+            <w:noWrap/>
+            <w:vAlign w:val="bottom"/>
+            <w:hideMark/>
+          </w:tcPr>
+          <w:p>
+            <w:pPr>
+              <w:spacing w:after="0" w:line="240" w:lineRule="auto"/>
+              <w:jc w:val="center"/>
+              <w:rPr>
+                <w:rFonts w:ascii="Calibri" w:eastAsia="Times New Roman" w:hAnsi="Calibri" w:cs="Calibri"/>
+                <w:lang w:eastAsia="tr-TR"/>
+              </w:rPr>
+            </w:pPr>
+            <w:r>
+              <w:rPr>
+                <w:rFonts w:ascii="Calibri" w:eastAsia="Times New Roman" w:hAnsi="Calibri" w:cs="Calibri"/>
+                <w:lang w:eastAsia="tr-TR"/>
+              </w:rPr>
+              <w:t>CAP CER 0.1UF 16V X7R 0603</w:t>
+            </w:r>
+          </w:p>
+        </w:tc>
+        <w:tc>
+          <w:tcPr>
+            <w:tcW w:w="2023" w:type="dxa"/>
+            <w:tcBorders>
+              <w:top w:val="nil"/>
+              <w:left w:val="nil"/>
+              <w:bottom w:val="single" w:sz="4" w:space="0" w:color="auto"/>
+              <w:right w:val="single" w:sz="4" w:space="0" w:color="auto"/>
+            </w:tcBorders>
+            <w:shd w:val="clear" w:color="auto" w:fill="auto"/>
+            <w:noWrap/>
+            <w:vAlign w:val="bottom"/>
+            <w:hideMark/>
+          </w:tcPr>
+          <w:p>
+            <w:pPr>
+              <w:spacing w:after="0" w:line="240" w:lineRule="auto"/>
+              <w:jc w:val="center"/>
+              <w:rPr>
+                <w:rFonts w:ascii="Calibri" w:eastAsia="Times New Roman" w:hAnsi="Calibri" w:cs="Calibri"/>
+                <w:lang w:eastAsia="tr-TR"/>
+              </w:rPr>
+            </w:pPr>
+            <w:r>
+              <w:rPr>
+                <w:rFonts w:ascii="Calibri" w:eastAsia="Times New Roman" w:hAnsi="Calibri" w:cs="Calibri"/>
+                <w:lang w:eastAsia="tr-TR"/>
+              </w:rPr>
+              <w:t>0,028</w:t>
+            </w:r>
+          </w:p>
+        </w:tc>
+        <w:tc>
+          <w:tcPr>
+            <w:tcW w:w="1694" w:type="dxa"/>
+            <w:tcBorders>
+              <w:top w:val="nil"/>
+              <w:left w:val="nil"/>
+              <w:bottom w:val="single" w:sz="4" w:space="0" w:color="auto"/>
+              <w:right w:val="single" w:sz="4" w:space="0" w:color="auto"/>
+            </w:tcBorders>
+            <w:shd w:val="clear" w:color="auto" w:fill="auto"/>
+            <w:noWrap/>
+            <w:vAlign w:val="bottom"/>
+            <w:hideMark/>
+          </w:tcPr>
+          <w:p>
+            <w:pPr>
+              <w:spacing w:after="0" w:line="240" w:lineRule="auto"/>
+              <w:jc w:val="center"/>
+              <w:rPr>
+                <w:rFonts w:ascii="Calibri" w:eastAsia="Times New Roman" w:hAnsi="Calibri" w:cs="Calibri"/>
+                <w:lang w:eastAsia="tr-TR"/>
+              </w:rPr>
+            </w:pPr>
+            <w:r>
+              <w:rPr>
+                <w:rFonts w:ascii="Calibri" w:eastAsia="Times New Roman" w:hAnsi="Calibri" w:cs="Calibri"/>
+                <w:lang w:eastAsia="tr-TR"/>
+              </w:rPr>
+              <w:t>28,00</w:t>
+            </w:r>
+          </w:p>
+        </w:tc>
+      </w:tr>
+      <w:tr>
+        <w:trPr>
+          <w:trHeight w:val="277"/>
+        </w:trPr>
+        <w:tc>
+          <w:tcPr>
+            <w:tcW w:w="2697" w:type="dxa"/>
+            <w:tcBorders>
+              <w:top w:val="nil"/>
+              <w:left w:val="single" w:sz="4" w:space="0" w:color="auto"/>
+              <w:bottom w:val="single" w:sz="4" w:space="0" w:color="auto"/>
+              <w:right w:val="single" w:sz="4" w:space="0" w:color="auto"/>
+            </w:tcBorders>
+            <w:shd w:val="clear" w:color="auto" w:fill="auto"/>
+            <w:noWrap/>
+            <w:vAlign w:val="bottom"/>
+            <w:hideMark/>
+          </w:tcPr>
+          <w:p>
+            <w:pPr>
+              <w:spacing w:after="0" w:line="240" w:lineRule="auto"/>
+              <w:jc w:val="center"/>
+              <w:rPr>
+                <w:rFonts w:ascii="Calibri" w:eastAsia="Times New Roman" w:hAnsi="Calibri" w:cs="Calibri"/>
+                <w:lang w:eastAsia="tr-TR"/>
+              </w:rPr>
+            </w:pPr>
+            <w:r>
+              <w:rPr>
+                <w:rFonts w:ascii="Calibri" w:eastAsia="Times New Roman" w:hAnsi="Calibri" w:cs="Calibri"/>
+                <w:lang w:eastAsia="tr-TR"/>
+              </w:rPr>
+              <w:t>A750KK337M1CAAE014</w:t>
+            </w:r>
+          </w:p>
+        </w:tc>
+        <w:tc>
+          <w:tcPr>
+            <w:tcW w:w="3585" w:type="dxa"/>
+            <w:tcBorders>
+              <w:top w:val="nil"/>
+              <w:left w:val="nil"/>
+              <w:bottom w:val="single" w:sz="4" w:space="0" w:color="auto"/>
+              <w:right w:val="single" w:sz="4" w:space="0" w:color="auto"/>
+            </w:tcBorders>
+            <w:shd w:val="clear" w:color="auto" w:fill="auto"/>
+            <w:noWrap/>
+            <w:vAlign w:val="bottom"/>
+            <w:hideMark/>
+          </w:tcPr>
+          <w:p>
+            <w:pPr>
+              <w:spacing w:after="0" w:line="240" w:lineRule="auto"/>
+              <w:jc w:val="center"/>
+              <w:rPr>
+                <w:rFonts w:ascii="Calibri" w:eastAsia="Times New Roman" w:hAnsi="Calibri" w:cs="Calibri"/>
+                <w:lang w:eastAsia="tr-TR"/>
+              </w:rPr>
+            </w:pPr>
+            <w:r>
+              <w:rPr>
+                <w:rFonts w:ascii="Calibri" w:eastAsia="Times New Roman" w:hAnsi="Calibri" w:cs="Calibri"/>
+                <w:lang w:eastAsia="tr-TR"/>
+              </w:rPr>
+              <w:t>CAP ALUM POLY 330UF 20% 16V T/H</w:t>
+            </w:r>
+          </w:p>
+        </w:tc>
+        <w:tc>
+          <w:tcPr>
+            <w:tcW w:w="2023" w:type="dxa"/>
+            <w:tcBorders>
+              <w:top w:val="nil"/>
+              <w:left w:val="nil"/>
+              <w:bottom w:val="single" w:sz="4" w:space="0" w:color="auto"/>
+              <w:right w:val="single" w:sz="4" w:space="0" w:color="auto"/>
+            </w:tcBorders>
+            <w:shd w:val="clear" w:color="auto" w:fill="auto"/>
+            <w:noWrap/>
+            <w:vAlign w:val="bottom"/>
+            <w:hideMark/>
+          </w:tcPr>
+          <w:p>
+            <w:pPr>
+              <w:spacing w:after="0" w:line="240" w:lineRule="auto"/>
+              <w:jc w:val="center"/>
+              <w:rPr>
+                <w:rFonts w:ascii="Calibri" w:eastAsia="Times New Roman" w:hAnsi="Calibri" w:cs="Calibri"/>
+                <w:lang w:eastAsia="tr-TR"/>
+              </w:rPr>
+            </w:pPr>
+            <w:r>
+              <w:rPr>
+                <w:rFonts w:ascii="Calibri" w:eastAsia="Times New Roman" w:hAnsi="Calibri" w:cs="Calibri"/>
+                <w:lang w:eastAsia="tr-TR"/>
+              </w:rPr>
+              <w:t>0,18676</w:t>
+            </w:r>
+          </w:p>
+        </w:tc>
+        <w:tc>
+          <w:tcPr>
+            <w:tcW w:w="1694" w:type="dxa"/>
+            <w:tcBorders>
+              <w:top w:val="nil"/>
+              <w:left w:val="nil"/>
+              <w:bottom w:val="single" w:sz="4" w:space="0" w:color="auto"/>
+              <w:right w:val="single" w:sz="4" w:space="0" w:color="auto"/>
+            </w:tcBorders>
+            <w:shd w:val="clear" w:color="auto" w:fill="auto"/>
+            <w:noWrap/>
+            <w:vAlign w:val="bottom"/>
+            <w:hideMark/>
+          </w:tcPr>
+          <w:p>
+            <w:pPr>
+              <w:spacing w:after="0" w:line="240" w:lineRule="auto"/>
+              <w:jc w:val="center"/>
+              <w:rPr>
+                <w:rFonts w:ascii="Calibri" w:eastAsia="Times New Roman" w:hAnsi="Calibri" w:cs="Calibri"/>
+                <w:lang w:eastAsia="tr-TR"/>
+              </w:rPr>
+            </w:pPr>
+            <w:r>
+              <w:rPr>
+                <w:rFonts w:ascii="Calibri" w:eastAsia="Times New Roman" w:hAnsi="Calibri" w:cs="Calibri"/>
+                <w:lang w:eastAsia="tr-TR"/>
+              </w:rPr>
+              <w:t>747,04</w:t>
+            </w:r>
+          </w:p>
+        </w:tc>
+      </w:tr>
+      <w:tr>
+        <w:trPr>
+          <w:trHeight w:val="277"/>
+        </w:trPr>
+        <w:tc>
+          <w:tcPr>
+            <w:tcW w:w="2697" w:type="dxa"/>
+            <w:tcBorders>
+              <w:top w:val="nil"/>
+              <w:left w:val="single" w:sz="4" w:space="0" w:color="auto"/>
+              <w:bottom w:val="single" w:sz="4" w:space="0" w:color="auto"/>
+              <w:right w:val="single" w:sz="4" w:space="0" w:color="auto"/>
+            </w:tcBorders>
+            <w:shd w:val="clear" w:color="auto" w:fill="auto"/>
+            <w:noWrap/>
+            <w:vAlign w:val="bottom"/>
+            <w:hideMark/>
+          </w:tcPr>
+          <w:p>
+            <w:pPr>
+              <w:spacing w:after="0" w:line="240" w:lineRule="auto"/>
+              <w:jc w:val="center"/>
+              <w:rPr>
+                <w:rFonts w:ascii="Calibri" w:eastAsia="Times New Roman" w:hAnsi="Calibri" w:cs="Calibri"/>
+                <w:lang w:eastAsia="tr-TR"/>
+              </w:rPr>
+            </w:pPr>
+            <w:r>
+              <w:rPr>
+                <w:rFonts w:ascii="Calibri" w:eastAsia="Times New Roman" w:hAnsi="Calibri" w:cs="Calibri"/>
+                <w:lang w:eastAsia="tr-TR"/>
+              </w:rPr>
+              <w:t>CHV1210N500104KXT</w:t>
+            </w:r>
+          </w:p>
+        </w:tc>
+        <w:tc>
+          <w:tcPr>
+            <w:tcW w:w="3585" w:type="dxa"/>
+            <w:tcBorders>
+              <w:top w:val="nil"/>
+              <w:left w:val="nil"/>
+              <w:bottom w:val="single" w:sz="4" w:space="0" w:color="auto"/>
+              <w:right w:val="single" w:sz="4" w:space="0" w:color="auto"/>
+            </w:tcBorders>
+            <w:shd w:val="clear" w:color="auto" w:fill="auto"/>
+            <w:noWrap/>
+            <w:vAlign w:val="bottom"/>
+            <w:hideMark/>
+          </w:tcPr>
+          <w:p>
+            <w:pPr>
+              <w:spacing w:after="0" w:line="240" w:lineRule="auto"/>
+              <w:jc w:val="center"/>
+              <w:rPr>
+                <w:rFonts w:ascii="Calibri" w:eastAsia="Times New Roman" w:hAnsi="Calibri" w:cs="Calibri"/>
+                <w:lang w:eastAsia="tr-TR"/>
+              </w:rPr>
+            </w:pPr>
+            <w:r>
+              <w:rPr>
+                <w:rFonts w:ascii="Calibri" w:eastAsia="Times New Roman" w:hAnsi="Calibri" w:cs="Calibri"/>
+                <w:lang w:eastAsia="tr-TR"/>
+              </w:rPr>
+              <w:t>CAP CER 0.1UF 500V X7R 1210</w:t>
+            </w:r>
+          </w:p>
+        </w:tc>
+        <w:tc>
+          <w:tcPr>
+            <w:tcW w:w="2023" w:type="dxa"/>
+            <w:tcBorders>
+              <w:top w:val="nil"/>
+              <w:left w:val="nil"/>
+              <w:bottom w:val="single" w:sz="4" w:space="0" w:color="auto"/>
+              <w:right w:val="single" w:sz="4" w:space="0" w:color="auto"/>
+            </w:tcBorders>
+            <w:shd w:val="clear" w:color="auto" w:fill="auto"/>
+            <w:noWrap/>
+            <w:vAlign w:val="bottom"/>
+            <w:hideMark/>
+          </w:tcPr>
+          <w:p>
+            <w:pPr>
+              <w:spacing w:after="0" w:line="240" w:lineRule="auto"/>
+              <w:jc w:val="center"/>
+              <w:rPr>
+                <w:rFonts w:ascii="Calibri" w:eastAsia="Times New Roman" w:hAnsi="Calibri" w:cs="Calibri"/>
+                <w:lang w:eastAsia="tr-TR"/>
+              </w:rPr>
+            </w:pPr>
+            <w:r>
+              <w:rPr>
+                <w:rFonts w:ascii="Calibri" w:eastAsia="Times New Roman" w:hAnsi="Calibri" w:cs="Calibri"/>
+                <w:lang w:eastAsia="tr-TR"/>
+              </w:rPr>
+              <w:t>0,109</w:t>
+            </w:r>
+          </w:p>
+        </w:tc>
+        <w:tc>
+          <w:tcPr>
+            <w:tcW w:w="1694" w:type="dxa"/>
+            <w:tcBorders>
+              <w:top w:val="nil"/>
+              <w:left w:val="nil"/>
+              <w:bottom w:val="single" w:sz="4" w:space="0" w:color="auto"/>
+              <w:right w:val="single" w:sz="4" w:space="0" w:color="auto"/>
+            </w:tcBorders>
+            <w:shd w:val="clear" w:color="auto" w:fill="auto"/>
+            <w:noWrap/>
+            <w:vAlign w:val="bottom"/>
+            <w:hideMark/>
+          </w:tcPr>
+          <w:p>
+            <w:pPr>
+              <w:spacing w:after="0" w:line="240" w:lineRule="auto"/>
+              <w:jc w:val="center"/>
+              <w:rPr>
+                <w:rFonts w:ascii="Calibri" w:eastAsia="Times New Roman" w:hAnsi="Calibri" w:cs="Calibri"/>
+                <w:lang w:eastAsia="tr-TR"/>
+              </w:rPr>
+            </w:pPr>
+            <w:r>
+              <w:rPr>
+                <w:rFonts w:ascii="Calibri" w:eastAsia="Times New Roman" w:hAnsi="Calibri" w:cs="Calibri"/>
+                <w:lang w:eastAsia="tr-TR"/>
+              </w:rPr>
+              <w:t>109,00</w:t>
+            </w:r>
+          </w:p>
+        </w:tc>
+      </w:tr>
+      <w:tr>
+        <w:trPr>
+          <w:trHeight w:val="277"/>
+        </w:trPr>
+        <w:tc>
+          <w:tcPr>
+            <w:tcW w:w="2697" w:type="dxa"/>
+            <w:tcBorders>
+              <w:top w:val="nil"/>
+              <w:left w:val="single" w:sz="4" w:space="0" w:color="auto"/>
+              <w:bottom w:val="single" w:sz="4" w:space="0" w:color="auto"/>
+              <w:right w:val="single" w:sz="4" w:space="0" w:color="auto"/>
+            </w:tcBorders>
+            <w:shd w:val="clear" w:color="auto" w:fill="auto"/>
+            <w:noWrap/>
+            <w:vAlign w:val="bottom"/>
+            <w:hideMark/>
+          </w:tcPr>
+          <w:p>
+            <w:pPr>
+              <w:spacing w:after="0" w:line="240" w:lineRule="auto"/>
+              <w:jc w:val="center"/>
+              <w:rPr>
+                <w:rFonts w:ascii="Calibri" w:eastAsia="Times New Roman" w:hAnsi="Calibri" w:cs="Calibri"/>
+                <w:lang w:eastAsia="tr-TR"/>
+              </w:rPr>
+            </w:pPr>
+            <w:r>
+              <w:rPr>
+                <w:rFonts w:ascii="Calibri" w:eastAsia="Times New Roman" w:hAnsi="Calibri" w:cs="Calibri"/>
+                <w:lang w:eastAsia="tr-TR"/>
+              </w:rPr>
+              <w:t>CGA9P4X7T2W105K250KA</w:t>
+            </w:r>
+          </w:p>
+        </w:tc>
+        <w:tc>
+          <w:tcPr>
+            <w:tcW w:w="3585" w:type="dxa"/>
+            <w:tcBorders>
+              <w:top w:val="nil"/>
+              <w:left w:val="nil"/>
+              <w:bottom w:val="single" w:sz="4" w:space="0" w:color="auto"/>
+              <w:right w:val="single" w:sz="4" w:space="0" w:color="auto"/>
+            </w:tcBorders>
+            <w:shd w:val="clear" w:color="auto" w:fill="auto"/>
+            <w:noWrap/>
+            <w:vAlign w:val="bottom"/>
+            <w:hideMark/>
+          </w:tcPr>
+          <w:p>
+            <w:pPr>
+              <w:spacing w:after="0" w:line="240" w:lineRule="auto"/>
+              <w:jc w:val="center"/>
+              <w:rPr>
+                <w:rFonts w:ascii="Calibri" w:eastAsia="Times New Roman" w:hAnsi="Calibri" w:cs="Calibri"/>
+                <w:lang w:eastAsia="tr-TR"/>
+              </w:rPr>
+            </w:pPr>
+            <w:r>
+              <w:rPr>
+                <w:rFonts w:ascii="Calibri" w:eastAsia="Times New Roman" w:hAnsi="Calibri" w:cs="Calibri"/>
+                <w:lang w:eastAsia="tr-TR"/>
+              </w:rPr>
+              <w:t>CAP CER 1UF 450V X7T 2220</w:t>
+            </w:r>
+          </w:p>
+        </w:tc>
+        <w:tc>
+          <w:tcPr>
+            <w:tcW w:w="2023" w:type="dxa"/>
+            <w:tcBorders>
+              <w:top w:val="nil"/>
+              <w:left w:val="nil"/>
+              <w:bottom w:val="single" w:sz="4" w:space="0" w:color="auto"/>
+              <w:right w:val="single" w:sz="4" w:space="0" w:color="auto"/>
+            </w:tcBorders>
+            <w:shd w:val="clear" w:color="auto" w:fill="auto"/>
+            <w:noWrap/>
+            <w:vAlign w:val="bottom"/>
+            <w:hideMark/>
+          </w:tcPr>
+          <w:p>
+            <w:pPr>
+              <w:spacing w:after="0" w:line="240" w:lineRule="auto"/>
+              <w:jc w:val="center"/>
+              <w:rPr>
+                <w:rFonts w:ascii="Calibri" w:eastAsia="Times New Roman" w:hAnsi="Calibri" w:cs="Calibri"/>
+                <w:lang w:eastAsia="tr-TR"/>
+              </w:rPr>
+            </w:pPr>
+            <w:r>
+              <w:rPr>
+                <w:rFonts w:ascii="Calibri" w:eastAsia="Times New Roman" w:hAnsi="Calibri" w:cs="Calibri"/>
+                <w:lang w:eastAsia="tr-TR"/>
+              </w:rPr>
+              <w:t>1,3904</w:t>
+            </w:r>
+          </w:p>
+        </w:tc>
+        <w:tc>
+          <w:tcPr>
+            <w:tcW w:w="1694" w:type="dxa"/>
+            <w:tcBorders>
+              <w:top w:val="nil"/>
+              <w:left w:val="nil"/>
+              <w:bottom w:val="single" w:sz="4" w:space="0" w:color="auto"/>
+              <w:right w:val="single" w:sz="4" w:space="0" w:color="auto"/>
+            </w:tcBorders>
+            <w:shd w:val="clear" w:color="auto" w:fill="auto"/>
+            <w:noWrap/>
+            <w:vAlign w:val="bottom"/>
+            <w:hideMark/>
+          </w:tcPr>
+          <w:p>
+            <w:pPr>
+              <w:spacing w:after="0" w:line="240" w:lineRule="auto"/>
+              <w:jc w:val="center"/>
+              <w:rPr>
+                <w:rFonts w:ascii="Calibri" w:eastAsia="Times New Roman" w:hAnsi="Calibri" w:cs="Calibri"/>
+                <w:lang w:eastAsia="tr-TR"/>
+              </w:rPr>
+            </w:pPr>
+            <w:r>
+              <w:rPr>
+                <w:rFonts w:ascii="Calibri" w:eastAsia="Times New Roman" w:hAnsi="Calibri" w:cs="Calibri"/>
+                <w:lang w:eastAsia="tr-TR"/>
+              </w:rPr>
+              <w:t>1.390,40</w:t>
+            </w:r>
+          </w:p>
+        </w:tc>
+      </w:tr>
+      <w:tr>
+        <w:trPr>
+          <w:trHeight w:val="277"/>
+        </w:trPr>
+        <w:tc>
+          <w:tcPr>
+            <w:tcW w:w="2697" w:type="dxa"/>
+            <w:tcBorders>
+              <w:top w:val="nil"/>
+              <w:left w:val="single" w:sz="4" w:space="0" w:color="auto"/>
+              <w:bottom w:val="single" w:sz="4" w:space="0" w:color="auto"/>
+              <w:right w:val="single" w:sz="4" w:space="0" w:color="auto"/>
+            </w:tcBorders>
+            <w:shd w:val="clear" w:color="auto" w:fill="auto"/>
+            <w:noWrap/>
+            <w:vAlign w:val="bottom"/>
+            <w:hideMark/>
+          </w:tcPr>
+          <w:p>
+            <w:pPr>
+              <w:spacing w:after="0" w:line="240" w:lineRule="auto"/>
+              <w:jc w:val="center"/>
+              <w:rPr>
+                <w:rFonts w:ascii="Calibri" w:eastAsia="Times New Roman" w:hAnsi="Calibri" w:cs="Calibri"/>
+                <w:lang w:eastAsia="tr-TR"/>
+              </w:rPr>
+            </w:pPr>
+            <w:r>
+              <w:rPr>
+                <w:rFonts w:ascii="Calibri" w:eastAsia="Times New Roman" w:hAnsi="Calibri" w:cs="Calibri"/>
+                <w:lang w:eastAsia="tr-TR"/>
+              </w:rPr>
+              <w:t>1714971</w:t>
+            </w:r>
+          </w:p>
+        </w:tc>
+        <w:tc>
+          <w:tcPr>
+            <w:tcW w:w="3585" w:type="dxa"/>
+            <w:tcBorders>
+              <w:top w:val="nil"/>
+              <w:left w:val="nil"/>
+              <w:bottom w:val="single" w:sz="4" w:space="0" w:color="auto"/>
+              <w:right w:val="single" w:sz="4" w:space="0" w:color="auto"/>
+            </w:tcBorders>
+            <w:shd w:val="clear" w:color="auto" w:fill="auto"/>
+            <w:noWrap/>
+            <w:vAlign w:val="bottom"/>
+            <w:hideMark/>
+          </w:tcPr>
+          <w:p>
+            <w:pPr>
+              <w:spacing w:after="0" w:line="240" w:lineRule="auto"/>
+              <w:jc w:val="center"/>
+              <w:rPr>
+                <w:rFonts w:ascii="Calibri" w:eastAsia="Times New Roman" w:hAnsi="Calibri" w:cs="Calibri"/>
+                <w:lang w:eastAsia="tr-TR"/>
+              </w:rPr>
+            </w:pPr>
+            <w:r>
+              <w:rPr>
+                <w:rFonts w:ascii="Calibri" w:eastAsia="Times New Roman" w:hAnsi="Calibri" w:cs="Calibri"/>
+                <w:lang w:eastAsia="tr-TR"/>
+              </w:rPr>
+              <w:t>TERM BLK 2P SIDE ENT 9.53MM PCB</w:t>
+            </w:r>
+          </w:p>
+        </w:tc>
+        <w:tc>
+          <w:tcPr>
+            <w:tcW w:w="2023" w:type="dxa"/>
+            <w:tcBorders>
+              <w:top w:val="nil"/>
+              <w:left w:val="nil"/>
+              <w:bottom w:val="single" w:sz="4" w:space="0" w:color="auto"/>
+              <w:right w:val="single" w:sz="4" w:space="0" w:color="auto"/>
+            </w:tcBorders>
+            <w:shd w:val="clear" w:color="auto" w:fill="auto"/>
+            <w:noWrap/>
+            <w:vAlign w:val="bottom"/>
+            <w:hideMark/>
+          </w:tcPr>
+          <w:p>
+            <w:pPr>
+              <w:spacing w:after="0" w:line="240" w:lineRule="auto"/>
+              <w:jc w:val="center"/>
+              <w:rPr>
+                <w:rFonts w:ascii="Calibri" w:eastAsia="Times New Roman" w:hAnsi="Calibri" w:cs="Calibri"/>
+                <w:lang w:eastAsia="tr-TR"/>
+              </w:rPr>
+            </w:pPr>
+            <w:r>
+              <w:rPr>
+                <w:rFonts w:ascii="Calibri" w:eastAsia="Times New Roman" w:hAnsi="Calibri" w:cs="Calibri"/>
+                <w:lang w:eastAsia="tr-TR"/>
+              </w:rPr>
+              <w:t>1,178</w:t>
+            </w:r>
+          </w:p>
+        </w:tc>
+        <w:tc>
+          <w:tcPr>
+            <w:tcW w:w="1694" w:type="dxa"/>
+            <w:tcBorders>
+              <w:top w:val="nil"/>
+              <w:left w:val="nil"/>
+              <w:bottom w:val="single" w:sz="4" w:space="0" w:color="auto"/>
+              <w:right w:val="single" w:sz="4" w:space="0" w:color="auto"/>
+            </w:tcBorders>
+            <w:shd w:val="clear" w:color="auto" w:fill="auto"/>
+            <w:noWrap/>
+            <w:vAlign w:val="bottom"/>
+            <w:hideMark/>
+          </w:tcPr>
+          <w:p>
+            <w:pPr>
+              <w:spacing w:after="0" w:line="240" w:lineRule="auto"/>
+              <w:jc w:val="center"/>
+              <w:rPr>
+                <w:rFonts w:ascii="Calibri" w:eastAsia="Times New Roman" w:hAnsi="Calibri" w:cs="Calibri"/>
+                <w:lang w:eastAsia="tr-TR"/>
+              </w:rPr>
+            </w:pPr>
+            <w:r>
+              <w:rPr>
+                <w:rFonts w:ascii="Calibri" w:eastAsia="Times New Roman" w:hAnsi="Calibri" w:cs="Calibri"/>
+                <w:lang w:eastAsia="tr-TR"/>
+              </w:rPr>
+              <w:t>2.356,00</w:t>
+            </w:r>
+          </w:p>
+        </w:tc>
+      </w:tr>
+      <w:tr>
+        <w:trPr>
+          <w:trHeight w:val="277"/>
+        </w:trPr>
+        <w:tc>
+          <w:tcPr>
+            <w:tcW w:w="2697" w:type="dxa"/>
+            <w:tcBorders>
+              <w:top w:val="nil"/>
+              <w:left w:val="single" w:sz="4" w:space="0" w:color="auto"/>
+              <w:bottom w:val="single" w:sz="4" w:space="0" w:color="auto"/>
+              <w:right w:val="single" w:sz="4" w:space="0" w:color="auto"/>
+            </w:tcBorders>
+            <w:shd w:val="clear" w:color="auto" w:fill="auto"/>
+            <w:noWrap/>
+            <w:vAlign w:val="bottom"/>
+            <w:hideMark/>
+          </w:tcPr>
+          <w:p>
+            <w:pPr>
+              <w:spacing w:after="0" w:line="240" w:lineRule="auto"/>
+              <w:jc w:val="center"/>
+              <w:rPr>
+                <w:rFonts w:ascii="Calibri" w:eastAsia="Times New Roman" w:hAnsi="Calibri" w:cs="Calibri"/>
+                <w:lang w:eastAsia="tr-TR"/>
+              </w:rPr>
+            </w:pPr>
+            <w:r>
+              <w:rPr>
+                <w:rFonts w:ascii="Calibri" w:eastAsia="Times New Roman" w:hAnsi="Calibri" w:cs="Calibri"/>
+                <w:lang w:eastAsia="tr-TR"/>
+              </w:rPr>
+              <w:t>STPS1150A</w:t>
+            </w:r>
+          </w:p>
+        </w:tc>
+        <w:tc>
+          <w:tcPr>
+            <w:tcW w:w="3585" w:type="dxa"/>
+            <w:tcBorders>
+              <w:top w:val="nil"/>
+              <w:left w:val="nil"/>
+              <w:bottom w:val="single" w:sz="4" w:space="0" w:color="auto"/>
+              <w:right w:val="single" w:sz="4" w:space="0" w:color="auto"/>
+            </w:tcBorders>
+            <w:shd w:val="clear" w:color="auto" w:fill="auto"/>
+            <w:noWrap/>
+            <w:vAlign w:val="bottom"/>
+            <w:hideMark/>
+          </w:tcPr>
+          <w:p>
+            <w:pPr>
+              <w:spacing w:after="0" w:line="240" w:lineRule="auto"/>
+              <w:jc w:val="center"/>
+              <w:rPr>
+                <w:rFonts w:ascii="Calibri" w:eastAsia="Times New Roman" w:hAnsi="Calibri" w:cs="Calibri"/>
+                <w:lang w:eastAsia="tr-TR"/>
+              </w:rPr>
+            </w:pPr>
+            <w:r>
+              <w:rPr>
+                <w:rFonts w:ascii="Calibri" w:eastAsia="Times New Roman" w:hAnsi="Calibri" w:cs="Calibri"/>
+                <w:lang w:eastAsia="tr-TR"/>
+              </w:rPr>
+              <w:t>DIODE SCHOTTKY 150V 1A SMA</w:t>
+            </w:r>
+          </w:p>
+        </w:tc>
+        <w:tc>
+          <w:tcPr>
+            <w:tcW w:w="2023" w:type="dxa"/>
+            <w:tcBorders>
+              <w:top w:val="nil"/>
+              <w:left w:val="nil"/>
+              <w:bottom w:val="single" w:sz="4" w:space="0" w:color="auto"/>
+              <w:right w:val="single" w:sz="4" w:space="0" w:color="auto"/>
+            </w:tcBorders>
+            <w:shd w:val="clear" w:color="auto" w:fill="auto"/>
+            <w:noWrap/>
+            <w:vAlign w:val="bottom"/>
+            <w:hideMark/>
+          </w:tcPr>
+          <w:p>
+            <w:pPr>
+              <w:spacing w:after="0" w:line="240" w:lineRule="auto"/>
+              <w:jc w:val="center"/>
+              <w:rPr>
+                <w:rFonts w:ascii="Calibri" w:eastAsia="Times New Roman" w:hAnsi="Calibri" w:cs="Calibri"/>
+                <w:lang w:eastAsia="tr-TR"/>
+              </w:rPr>
+            </w:pPr>
+            <w:r>
+              <w:rPr>
+                <w:rFonts w:ascii="Calibri" w:eastAsia="Times New Roman" w:hAnsi="Calibri" w:cs="Calibri"/>
+                <w:lang w:eastAsia="tr-TR"/>
+              </w:rPr>
+              <w:t>0,12421</w:t>
+            </w:r>
+          </w:p>
+        </w:tc>
+        <w:tc>
+          <w:tcPr>
+            <w:tcW w:w="1694" w:type="dxa"/>
+            <w:tcBorders>
+              <w:top w:val="nil"/>
+              <w:left w:val="nil"/>
+              <w:bottom w:val="single" w:sz="4" w:space="0" w:color="auto"/>
+              <w:right w:val="single" w:sz="4" w:space="0" w:color="auto"/>
+            </w:tcBorders>
+            <w:shd w:val="clear" w:color="auto" w:fill="auto"/>
+            <w:noWrap/>
+            <w:vAlign w:val="bottom"/>
+            <w:hideMark/>
+          </w:tcPr>
+          <w:p>
+            <w:pPr>
+              <w:spacing w:after="0" w:line="240" w:lineRule="auto"/>
+              <w:jc w:val="center"/>
+              <w:rPr>
+                <w:rFonts w:ascii="Calibri" w:eastAsia="Times New Roman" w:hAnsi="Calibri" w:cs="Calibri"/>
+                <w:lang w:eastAsia="tr-TR"/>
+              </w:rPr>
+            </w:pPr>
+            <w:r>
+              <w:rPr>
+                <w:rFonts w:ascii="Calibri" w:eastAsia="Times New Roman" w:hAnsi="Calibri" w:cs="Calibri"/>
+                <w:lang w:eastAsia="tr-TR"/>
+              </w:rPr>
+              <w:t>124,21</w:t>
+            </w:r>
+          </w:p>
+        </w:tc>
+      </w:tr>
+      <w:tr>
+        <w:trPr>
+          <w:trHeight w:val="277"/>
+        </w:trPr>
+        <w:tc>
+          <w:tcPr>
+            <w:tcW w:w="2697" w:type="dxa"/>
+            <w:tcBorders>
+              <w:top w:val="nil"/>
+              <w:left w:val="single" w:sz="4" w:space="0" w:color="auto"/>
+              <w:bottom w:val="single" w:sz="4" w:space="0" w:color="auto"/>
+              <w:right w:val="single" w:sz="4" w:space="0" w:color="auto"/>
+            </w:tcBorders>
+            <w:shd w:val="clear" w:color="auto" w:fill="auto"/>
+            <w:noWrap/>
+            <w:vAlign w:val="bottom"/>
+            <w:hideMark/>
+          </w:tcPr>
+          <w:p>
+            <w:pPr>
+              <w:spacing w:after="0" w:line="240" w:lineRule="auto"/>
+              <w:jc w:val="center"/>
+              <w:rPr>
+                <w:rFonts w:ascii="Calibri" w:eastAsia="Times New Roman" w:hAnsi="Calibri" w:cs="Calibri"/>
+                <w:lang w:eastAsia="tr-TR"/>
+              </w:rPr>
+            </w:pPr>
+            <w:r>
+              <w:rPr>
+                <w:rFonts w:ascii="Calibri" w:eastAsia="Times New Roman" w:hAnsi="Calibri" w:cs="Calibri"/>
+                <w:lang w:eastAsia="tr-TR"/>
+              </w:rPr>
+              <w:t>SML4764A-E3/61</w:t>
+            </w:r>
+          </w:p>
+        </w:tc>
+        <w:tc>
+          <w:tcPr>
+            <w:tcW w:w="3585" w:type="dxa"/>
+            <w:tcBorders>
+              <w:top w:val="nil"/>
+              <w:left w:val="nil"/>
+              <w:bottom w:val="single" w:sz="4" w:space="0" w:color="auto"/>
+              <w:right w:val="single" w:sz="4" w:space="0" w:color="auto"/>
+            </w:tcBorders>
+            <w:shd w:val="clear" w:color="auto" w:fill="auto"/>
+            <w:noWrap/>
+            <w:vAlign w:val="bottom"/>
+            <w:hideMark/>
+          </w:tcPr>
+          <w:p>
+            <w:pPr>
+              <w:spacing w:after="0" w:line="240" w:lineRule="auto"/>
+              <w:jc w:val="center"/>
+              <w:rPr>
+                <w:rFonts w:ascii="Calibri" w:eastAsia="Times New Roman" w:hAnsi="Calibri" w:cs="Calibri"/>
+                <w:lang w:eastAsia="tr-TR"/>
+              </w:rPr>
+            </w:pPr>
+            <w:r>
+              <w:rPr>
+                <w:rFonts w:ascii="Calibri" w:eastAsia="Times New Roman" w:hAnsi="Calibri" w:cs="Calibri"/>
+                <w:lang w:eastAsia="tr-TR"/>
+              </w:rPr>
+              <w:t>DIODE ZENER 100V 1W DO214AC</w:t>
+            </w:r>
+          </w:p>
+        </w:tc>
+        <w:tc>
+          <w:tcPr>
+            <w:tcW w:w="2023" w:type="dxa"/>
+            <w:tcBorders>
+              <w:top w:val="nil"/>
+              <w:left w:val="nil"/>
+              <w:bottom w:val="single" w:sz="4" w:space="0" w:color="auto"/>
+              <w:right w:val="single" w:sz="4" w:space="0" w:color="auto"/>
+            </w:tcBorders>
+            <w:shd w:val="clear" w:color="auto" w:fill="auto"/>
+            <w:noWrap/>
+            <w:vAlign w:val="bottom"/>
+            <w:hideMark/>
+          </w:tcPr>
+          <w:p>
+            <w:pPr>
+              <w:spacing w:after="0" w:line="240" w:lineRule="auto"/>
+              <w:jc w:val="center"/>
+              <w:rPr>
+                <w:rFonts w:ascii="Calibri" w:eastAsia="Times New Roman" w:hAnsi="Calibri" w:cs="Calibri"/>
+                <w:lang w:eastAsia="tr-TR"/>
+              </w:rPr>
+            </w:pPr>
+            <w:r>
+              <w:rPr>
+                <w:rFonts w:ascii="Calibri" w:eastAsia="Times New Roman" w:hAnsi="Calibri" w:cs="Calibri"/>
+                <w:lang w:eastAsia="tr-TR"/>
+              </w:rPr>
+              <w:t>0,2057</w:t>
+            </w:r>
+          </w:p>
+        </w:tc>
+        <w:tc>
+          <w:tcPr>
+            <w:tcW w:w="1694" w:type="dxa"/>
+            <w:tcBorders>
+              <w:top w:val="nil"/>
+              <w:left w:val="nil"/>
+              <w:bottom w:val="single" w:sz="4" w:space="0" w:color="auto"/>
+              <w:right w:val="single" w:sz="4" w:space="0" w:color="auto"/>
+            </w:tcBorders>
+            <w:shd w:val="clear" w:color="auto" w:fill="auto"/>
+            <w:noWrap/>
+            <w:vAlign w:val="bottom"/>
+            <w:hideMark/>
+          </w:tcPr>
+          <w:p>
+            <w:pPr>
+              <w:spacing w:after="0" w:line="240" w:lineRule="auto"/>
+              <w:jc w:val="center"/>
+              <w:rPr>
+                <w:rFonts w:ascii="Calibri" w:eastAsia="Times New Roman" w:hAnsi="Calibri" w:cs="Calibri"/>
+                <w:lang w:eastAsia="tr-TR"/>
+              </w:rPr>
+            </w:pPr>
+            <w:r>
+              <w:rPr>
+                <w:rFonts w:ascii="Calibri" w:eastAsia="Times New Roman" w:hAnsi="Calibri" w:cs="Calibri"/>
+                <w:lang w:eastAsia="tr-TR"/>
+              </w:rPr>
+              <w:t>370,26</w:t>
+            </w:r>
+          </w:p>
+        </w:tc>
+      </w:tr>
+      <w:tr>
+        <w:trPr>
+          <w:trHeight w:val="277"/>
+        </w:trPr>
+        <w:tc>
+          <w:tcPr>
+            <w:tcW w:w="2697" w:type="dxa"/>
+            <w:tcBorders>
+              <w:top w:val="nil"/>
+              <w:left w:val="single" w:sz="4" w:space="0" w:color="auto"/>
+              <w:bottom w:val="single" w:sz="4" w:space="0" w:color="auto"/>
+              <w:right w:val="single" w:sz="4" w:space="0" w:color="auto"/>
+            </w:tcBorders>
+            <w:shd w:val="clear" w:color="auto" w:fill="auto"/>
+            <w:noWrap/>
+            <w:vAlign w:val="bottom"/>
+            <w:hideMark/>
+          </w:tcPr>
+          <w:p>
+            <w:pPr>
+              <w:spacing w:after="0" w:line="240" w:lineRule="auto"/>
+              <w:jc w:val="center"/>
+              <w:rPr>
+                <w:rFonts w:ascii="Calibri" w:eastAsia="Times New Roman" w:hAnsi="Calibri" w:cs="Calibri"/>
+                <w:lang w:eastAsia="tr-TR"/>
+              </w:rPr>
+            </w:pPr>
+            <w:r>
+              <w:rPr>
+                <w:rFonts w:ascii="Calibri" w:eastAsia="Times New Roman" w:hAnsi="Calibri" w:cs="Calibri"/>
+                <w:lang w:eastAsia="tr-TR"/>
+              </w:rPr>
+              <w:t>SML4764A-E3/61</w:t>
+            </w:r>
+          </w:p>
+        </w:tc>
+        <w:tc>
+          <w:tcPr>
+            <w:tcW w:w="3585" w:type="dxa"/>
+            <w:tcBorders>
+              <w:top w:val="nil"/>
+              <w:left w:val="nil"/>
+              <w:bottom w:val="single" w:sz="4" w:space="0" w:color="auto"/>
+              <w:right w:val="single" w:sz="4" w:space="0" w:color="auto"/>
+            </w:tcBorders>
+            <w:shd w:val="clear" w:color="auto" w:fill="auto"/>
+            <w:noWrap/>
+            <w:vAlign w:val="bottom"/>
+            <w:hideMark/>
+          </w:tcPr>
+          <w:p>
+            <w:pPr>
+              <w:spacing w:after="0" w:line="240" w:lineRule="auto"/>
+              <w:jc w:val="center"/>
+              <w:rPr>
+                <w:rFonts w:ascii="Calibri" w:eastAsia="Times New Roman" w:hAnsi="Calibri" w:cs="Calibri"/>
+                <w:lang w:eastAsia="tr-TR"/>
+              </w:rPr>
+            </w:pPr>
+            <w:r>
+              <w:rPr>
+                <w:rFonts w:ascii="Calibri" w:eastAsia="Times New Roman" w:hAnsi="Calibri" w:cs="Calibri"/>
+                <w:lang w:eastAsia="tr-TR"/>
+              </w:rPr>
+              <w:t>DIODE ZENER 100V 1W DO214AC</w:t>
+            </w:r>
+          </w:p>
+        </w:tc>
+        <w:tc>
+          <w:tcPr>
+            <w:tcW w:w="2023" w:type="dxa"/>
+            <w:tcBorders>
+              <w:top w:val="nil"/>
+              <w:left w:val="nil"/>
+              <w:bottom w:val="single" w:sz="4" w:space="0" w:color="auto"/>
+              <w:right w:val="single" w:sz="4" w:space="0" w:color="auto"/>
+            </w:tcBorders>
+            <w:shd w:val="clear" w:color="auto" w:fill="auto"/>
+            <w:noWrap/>
+            <w:vAlign w:val="bottom"/>
+            <w:hideMark/>
+          </w:tcPr>
+          <w:p>
+            <w:pPr>
+              <w:spacing w:after="0" w:line="240" w:lineRule="auto"/>
+              <w:jc w:val="center"/>
+              <w:rPr>
+                <w:rFonts w:ascii="Calibri" w:eastAsia="Times New Roman" w:hAnsi="Calibri" w:cs="Calibri"/>
+                <w:lang w:eastAsia="tr-TR"/>
+              </w:rPr>
+            </w:pPr>
+            <w:r>
+              <w:rPr>
+                <w:rFonts w:ascii="Calibri" w:eastAsia="Times New Roman" w:hAnsi="Calibri" w:cs="Calibri"/>
+                <w:lang w:eastAsia="tr-TR"/>
+              </w:rPr>
+              <w:t>0,3388</w:t>
+            </w:r>
+          </w:p>
+        </w:tc>
+        <w:tc>
+          <w:tcPr>
+            <w:tcW w:w="1694" w:type="dxa"/>
+            <w:tcBorders>
+              <w:top w:val="nil"/>
+              <w:left w:val="nil"/>
+              <w:bottom w:val="single" w:sz="4" w:space="0" w:color="auto"/>
+              <w:right w:val="single" w:sz="4" w:space="0" w:color="auto"/>
+            </w:tcBorders>
+            <w:shd w:val="clear" w:color="auto" w:fill="auto"/>
+            <w:noWrap/>
+            <w:vAlign w:val="bottom"/>
+            <w:hideMark/>
+          </w:tcPr>
+          <w:p>
+            <w:pPr>
+              <w:spacing w:after="0" w:line="240" w:lineRule="auto"/>
+              <w:jc w:val="center"/>
+              <w:rPr>
+                <w:rFonts w:ascii="Calibri" w:eastAsia="Times New Roman" w:hAnsi="Calibri" w:cs="Calibri"/>
+                <w:lang w:eastAsia="tr-TR"/>
+              </w:rPr>
+            </w:pPr>
+            <w:r>
+              <w:rPr>
+                <w:rFonts w:ascii="Calibri" w:eastAsia="Times New Roman" w:hAnsi="Calibri" w:cs="Calibri"/>
+                <w:lang w:eastAsia="tr-TR"/>
+              </w:rPr>
+              <w:t>67,76</w:t>
+            </w:r>
+          </w:p>
+        </w:tc>
+      </w:tr>
+      <w:tr>
+        <w:trPr>
+          <w:trHeight w:val="277"/>
+        </w:trPr>
+        <w:tc>
+          <w:tcPr>
+            <w:tcW w:w="2697" w:type="dxa"/>
+            <w:tcBorders>
+              <w:top w:val="nil"/>
+              <w:left w:val="single" w:sz="4" w:space="0" w:color="auto"/>
+              <w:bottom w:val="single" w:sz="4" w:space="0" w:color="auto"/>
+              <w:right w:val="single" w:sz="4" w:space="0" w:color="auto"/>
+            </w:tcBorders>
+            <w:shd w:val="clear" w:color="auto" w:fill="auto"/>
+            <w:noWrap/>
+            <w:vAlign w:val="bottom"/>
+            <w:hideMark/>
+          </w:tcPr>
+          <w:p>
+            <w:pPr>
+              <w:spacing w:after="0" w:line="240" w:lineRule="auto"/>
+              <w:jc w:val="center"/>
+              <w:rPr>
+                <w:rFonts w:ascii="Calibri" w:eastAsia="Times New Roman" w:hAnsi="Calibri" w:cs="Calibri"/>
+                <w:lang w:eastAsia="tr-TR"/>
+              </w:rPr>
+            </w:pPr>
+            <w:r>
+              <w:rPr>
+                <w:rFonts w:ascii="Calibri" w:eastAsia="Times New Roman" w:hAnsi="Calibri" w:cs="Calibri"/>
+                <w:lang w:eastAsia="tr-TR"/>
+              </w:rPr>
+              <w:t>ES1H</w:t>
+            </w:r>
+          </w:p>
+        </w:tc>
+        <w:tc>
+          <w:tcPr>
+            <w:tcW w:w="3585" w:type="dxa"/>
+            <w:tcBorders>
+              <w:top w:val="nil"/>
+              <w:left w:val="nil"/>
+              <w:bottom w:val="single" w:sz="4" w:space="0" w:color="auto"/>
+              <w:right w:val="single" w:sz="4" w:space="0" w:color="auto"/>
+            </w:tcBorders>
+            <w:shd w:val="clear" w:color="auto" w:fill="auto"/>
+            <w:noWrap/>
+            <w:vAlign w:val="bottom"/>
+            <w:hideMark/>
+          </w:tcPr>
+          <w:p>
+            <w:pPr>
+              <w:spacing w:after="0" w:line="240" w:lineRule="auto"/>
+              <w:jc w:val="center"/>
+              <w:rPr>
+                <w:rFonts w:ascii="Calibri" w:eastAsia="Times New Roman" w:hAnsi="Calibri" w:cs="Calibri"/>
+                <w:lang w:eastAsia="tr-TR"/>
+              </w:rPr>
+            </w:pPr>
+            <w:r>
+              <w:rPr>
+                <w:rFonts w:ascii="Calibri" w:eastAsia="Times New Roman" w:hAnsi="Calibri" w:cs="Calibri"/>
+                <w:lang w:eastAsia="tr-TR"/>
+              </w:rPr>
+              <w:t>DIODE GEN PURP 500V 1A SMA</w:t>
+            </w:r>
+          </w:p>
+        </w:tc>
+        <w:tc>
+          <w:tcPr>
+            <w:tcW w:w="2023" w:type="dxa"/>
+            <w:tcBorders>
+              <w:top w:val="nil"/>
+              <w:left w:val="nil"/>
+              <w:bottom w:val="single" w:sz="4" w:space="0" w:color="auto"/>
+              <w:right w:val="single" w:sz="4" w:space="0" w:color="auto"/>
+            </w:tcBorders>
+            <w:shd w:val="clear" w:color="auto" w:fill="auto"/>
+            <w:noWrap/>
+            <w:vAlign w:val="bottom"/>
+            <w:hideMark/>
+          </w:tcPr>
+          <w:p>
+            <w:pPr>
+              <w:spacing w:after="0" w:line="240" w:lineRule="auto"/>
+              <w:jc w:val="center"/>
+              <w:rPr>
+                <w:rFonts w:ascii="Calibri" w:eastAsia="Times New Roman" w:hAnsi="Calibri" w:cs="Calibri"/>
+                <w:lang w:eastAsia="tr-TR"/>
+              </w:rPr>
+            </w:pPr>
+            <w:r>
+              <w:rPr>
+                <w:rFonts w:ascii="Calibri" w:eastAsia="Times New Roman" w:hAnsi="Calibri" w:cs="Calibri"/>
+                <w:lang w:eastAsia="tr-TR"/>
+              </w:rPr>
+              <w:t>0,10197</w:t>
+            </w:r>
+          </w:p>
+        </w:tc>
+        <w:tc>
+          <w:tcPr>
+            <w:tcW w:w="1694" w:type="dxa"/>
+            <w:tcBorders>
+              <w:top w:val="nil"/>
+              <w:left w:val="nil"/>
+              <w:bottom w:val="single" w:sz="4" w:space="0" w:color="auto"/>
+              <w:right w:val="single" w:sz="4" w:space="0" w:color="auto"/>
+            </w:tcBorders>
+            <w:shd w:val="clear" w:color="auto" w:fill="auto"/>
+            <w:noWrap/>
+            <w:vAlign w:val="bottom"/>
+            <w:hideMark/>
+          </w:tcPr>
+          <w:p>
+            <w:pPr>
+              <w:spacing w:after="0" w:line="240" w:lineRule="auto"/>
+              <w:jc w:val="center"/>
+              <w:rPr>
+                <w:rFonts w:ascii="Calibri" w:eastAsia="Times New Roman" w:hAnsi="Calibri" w:cs="Calibri"/>
+                <w:lang w:eastAsia="tr-TR"/>
+              </w:rPr>
+            </w:pPr>
+            <w:r>
+              <w:rPr>
+                <w:rFonts w:ascii="Calibri" w:eastAsia="Times New Roman" w:hAnsi="Calibri" w:cs="Calibri"/>
+                <w:lang w:eastAsia="tr-TR"/>
+              </w:rPr>
+              <w:t>101,97</w:t>
+            </w:r>
+          </w:p>
+        </w:tc>
+      </w:tr>
+      <w:tr>
+        <w:trPr>
+          <w:trHeight w:val="277"/>
+        </w:trPr>
+        <w:tc>
+          <w:tcPr>
+            <w:tcW w:w="2697" w:type="dxa"/>
+            <w:tcBorders>
+              <w:top w:val="nil"/>
+              <w:left w:val="single" w:sz="4" w:space="0" w:color="auto"/>
+              <w:bottom w:val="single" w:sz="4" w:space="0" w:color="auto"/>
+              <w:right w:val="single" w:sz="4" w:space="0" w:color="auto"/>
+            </w:tcBorders>
+            <w:shd w:val="clear" w:color="auto" w:fill="auto"/>
+            <w:noWrap/>
+            <w:vAlign w:val="bottom"/>
+            <w:hideMark/>
+          </w:tcPr>
+          <w:p>
+            <w:pPr>
+              <w:spacing w:after="0" w:line="240" w:lineRule="auto"/>
+              <w:jc w:val="center"/>
+              <w:rPr>
+                <w:rFonts w:ascii="Calibri" w:eastAsia="Times New Roman" w:hAnsi="Calibri" w:cs="Calibri"/>
+                <w:lang w:eastAsia="tr-TR"/>
+              </w:rPr>
+            </w:pPr>
+            <w:r>
+              <w:rPr>
+                <w:rFonts w:ascii="Calibri" w:eastAsia="Times New Roman" w:hAnsi="Calibri" w:cs="Calibri"/>
+                <w:lang w:eastAsia="tr-TR"/>
+              </w:rPr>
+              <w:t>STPS30170DJF-TR</w:t>
+            </w:r>
+          </w:p>
+        </w:tc>
+        <w:tc>
+          <w:tcPr>
+            <w:tcW w:w="3585" w:type="dxa"/>
+            <w:tcBorders>
+              <w:top w:val="nil"/>
+              <w:left w:val="nil"/>
+              <w:bottom w:val="single" w:sz="4" w:space="0" w:color="auto"/>
+              <w:right w:val="single" w:sz="4" w:space="0" w:color="auto"/>
+            </w:tcBorders>
+            <w:shd w:val="clear" w:color="auto" w:fill="auto"/>
+            <w:noWrap/>
+            <w:vAlign w:val="bottom"/>
+            <w:hideMark/>
+          </w:tcPr>
+          <w:p>
+            <w:pPr>
+              <w:spacing w:after="0" w:line="240" w:lineRule="auto"/>
+              <w:jc w:val="center"/>
+              <w:rPr>
+                <w:rFonts w:ascii="Calibri" w:eastAsia="Times New Roman" w:hAnsi="Calibri" w:cs="Calibri"/>
+                <w:lang w:eastAsia="tr-TR"/>
+              </w:rPr>
+            </w:pPr>
+            <w:r>
+              <w:rPr>
+                <w:rFonts w:ascii="Calibri" w:eastAsia="Times New Roman" w:hAnsi="Calibri" w:cs="Calibri"/>
+                <w:lang w:eastAsia="tr-TR"/>
+              </w:rPr>
+              <w:t>DIODE SCHOTTKY 170V 30A POWRFLAT</w:t>
+            </w:r>
+          </w:p>
+        </w:tc>
+        <w:tc>
+          <w:tcPr>
+            <w:tcW w:w="2023" w:type="dxa"/>
+            <w:tcBorders>
+              <w:top w:val="nil"/>
+              <w:left w:val="nil"/>
+              <w:bottom w:val="single" w:sz="4" w:space="0" w:color="auto"/>
+              <w:right w:val="single" w:sz="4" w:space="0" w:color="auto"/>
+            </w:tcBorders>
+            <w:shd w:val="clear" w:color="auto" w:fill="auto"/>
+            <w:noWrap/>
+            <w:vAlign w:val="bottom"/>
+            <w:hideMark/>
+          </w:tcPr>
+          <w:p>
+            <w:pPr>
+              <w:spacing w:after="0" w:line="240" w:lineRule="auto"/>
+              <w:jc w:val="center"/>
+              <w:rPr>
+                <w:rFonts w:ascii="Calibri" w:eastAsia="Times New Roman" w:hAnsi="Calibri" w:cs="Calibri"/>
+                <w:lang w:eastAsia="tr-TR"/>
+              </w:rPr>
+            </w:pPr>
+            <w:r>
+              <w:rPr>
+                <w:rFonts w:ascii="Calibri" w:eastAsia="Times New Roman" w:hAnsi="Calibri" w:cs="Calibri"/>
+                <w:lang w:eastAsia="tr-TR"/>
+              </w:rPr>
+              <w:t>0,54198</w:t>
+            </w:r>
+          </w:p>
+        </w:tc>
+        <w:tc>
+          <w:tcPr>
+            <w:tcW w:w="1694" w:type="dxa"/>
+            <w:tcBorders>
+              <w:top w:val="nil"/>
+              <w:left w:val="nil"/>
+              <w:bottom w:val="single" w:sz="4" w:space="0" w:color="auto"/>
+              <w:right w:val="single" w:sz="4" w:space="0" w:color="auto"/>
+            </w:tcBorders>
+            <w:shd w:val="clear" w:color="auto" w:fill="auto"/>
+            <w:noWrap/>
+            <w:vAlign w:val="bottom"/>
+            <w:hideMark/>
+          </w:tcPr>
+          <w:p>
+            <w:pPr>
+              <w:spacing w:after="0" w:line="240" w:lineRule="auto"/>
+              <w:jc w:val="center"/>
+              <w:rPr>
+                <w:rFonts w:ascii="Calibri" w:eastAsia="Times New Roman" w:hAnsi="Calibri" w:cs="Calibri"/>
+                <w:lang w:eastAsia="tr-TR"/>
+              </w:rPr>
+            </w:pPr>
+            <w:r>
+              <w:rPr>
+                <w:rFonts w:ascii="Calibri" w:eastAsia="Times New Roman" w:hAnsi="Calibri" w:cs="Calibri"/>
+                <w:lang w:eastAsia="tr-TR"/>
+              </w:rPr>
+              <w:t>541,98</w:t>
+            </w:r>
+          </w:p>
+        </w:tc>
+      </w:tr>
+      <w:tr>
+        <w:trPr>
+          <w:trHeight w:val="277"/>
+        </w:trPr>
+        <w:tc>
+          <w:tcPr>
+            <w:tcW w:w="2697" w:type="dxa"/>
+            <w:tcBorders>
+              <w:top w:val="nil"/>
+              <w:left w:val="single" w:sz="4" w:space="0" w:color="auto"/>
+              <w:bottom w:val="single" w:sz="4" w:space="0" w:color="auto"/>
+              <w:right w:val="single" w:sz="4" w:space="0" w:color="auto"/>
+            </w:tcBorders>
+            <w:shd w:val="clear" w:color="auto" w:fill="auto"/>
+            <w:noWrap/>
+            <w:vAlign w:val="bottom"/>
+            <w:hideMark/>
+          </w:tcPr>
+          <w:p>
+            <w:pPr>
+              <w:spacing w:after="0" w:line="240" w:lineRule="auto"/>
+              <w:jc w:val="center"/>
+              <w:rPr>
+                <w:rFonts w:ascii="Calibri" w:eastAsia="Times New Roman" w:hAnsi="Calibri" w:cs="Calibri"/>
+                <w:lang w:eastAsia="tr-TR"/>
+              </w:rPr>
+            </w:pPr>
+            <w:r>
+              <w:rPr>
+                <w:rFonts w:ascii="Calibri" w:eastAsia="Times New Roman" w:hAnsi="Calibri" w:cs="Calibri"/>
+                <w:lang w:eastAsia="tr-TR"/>
+              </w:rPr>
+              <w:t>LT8316EFE#PBF</w:t>
+            </w:r>
+          </w:p>
+        </w:tc>
+        <w:tc>
+          <w:tcPr>
+            <w:tcW w:w="3585" w:type="dxa"/>
+            <w:tcBorders>
+              <w:top w:val="nil"/>
+              <w:left w:val="nil"/>
+              <w:bottom w:val="single" w:sz="4" w:space="0" w:color="auto"/>
+              <w:right w:val="single" w:sz="4" w:space="0" w:color="auto"/>
+            </w:tcBorders>
+            <w:shd w:val="clear" w:color="auto" w:fill="auto"/>
+            <w:noWrap/>
+            <w:vAlign w:val="bottom"/>
+            <w:hideMark/>
+          </w:tcPr>
+          <w:p>
+            <w:pPr>
+              <w:spacing w:after="0" w:line="240" w:lineRule="auto"/>
+              <w:jc w:val="center"/>
+              <w:rPr>
+                <w:rFonts w:ascii="Calibri" w:eastAsia="Times New Roman" w:hAnsi="Calibri" w:cs="Calibri"/>
+                <w:lang w:eastAsia="tr-TR"/>
+              </w:rPr>
+            </w:pPr>
+            <w:r>
+              <w:rPr>
+                <w:rFonts w:ascii="Calibri" w:eastAsia="Times New Roman" w:hAnsi="Calibri" w:cs="Calibri"/>
+                <w:lang w:eastAsia="tr-TR"/>
+              </w:rPr>
+              <w:t>600VIN MICROPOWER, ISOLATED NO-O</w:t>
+            </w:r>
+          </w:p>
+        </w:tc>
+        <w:tc>
+          <w:tcPr>
+            <w:tcW w:w="2023" w:type="dxa"/>
+            <w:tcBorders>
+              <w:top w:val="nil"/>
+              <w:left w:val="nil"/>
+              <w:bottom w:val="single" w:sz="4" w:space="0" w:color="auto"/>
+              <w:right w:val="single" w:sz="4" w:space="0" w:color="auto"/>
+            </w:tcBorders>
+            <w:shd w:val="clear" w:color="auto" w:fill="auto"/>
+            <w:noWrap/>
+            <w:vAlign w:val="bottom"/>
+            <w:hideMark/>
+          </w:tcPr>
+          <w:p>
+            <w:pPr>
+              <w:spacing w:after="0" w:line="240" w:lineRule="auto"/>
+              <w:jc w:val="center"/>
+              <w:rPr>
+                <w:rFonts w:ascii="Calibri" w:eastAsia="Times New Roman" w:hAnsi="Calibri" w:cs="Calibri"/>
+                <w:lang w:eastAsia="tr-TR"/>
+              </w:rPr>
+            </w:pPr>
+            <w:r>
+              <w:rPr>
+                <w:rFonts w:ascii="Calibri" w:eastAsia="Times New Roman" w:hAnsi="Calibri" w:cs="Calibri"/>
+                <w:lang w:eastAsia="tr-TR"/>
+              </w:rPr>
+              <w:t>3,105</w:t>
+            </w:r>
+          </w:p>
+        </w:tc>
+        <w:tc>
+          <w:tcPr>
+            <w:tcW w:w="1694" w:type="dxa"/>
+            <w:tcBorders>
+              <w:top w:val="nil"/>
+              <w:left w:val="nil"/>
+              <w:bottom w:val="single" w:sz="4" w:space="0" w:color="auto"/>
+              <w:right w:val="single" w:sz="4" w:space="0" w:color="auto"/>
+            </w:tcBorders>
+            <w:shd w:val="clear" w:color="auto" w:fill="auto"/>
+            <w:noWrap/>
+            <w:vAlign w:val="bottom"/>
+            <w:hideMark/>
+          </w:tcPr>
+          <w:p>
+            <w:pPr>
+              <w:spacing w:after="0" w:line="240" w:lineRule="auto"/>
+              <w:jc w:val="center"/>
+              <w:rPr>
+                <w:rFonts w:ascii="Calibri" w:eastAsia="Times New Roman" w:hAnsi="Calibri" w:cs="Calibri"/>
+                <w:lang w:eastAsia="tr-TR"/>
+              </w:rPr>
+            </w:pPr>
+            <w:r>
+              <w:rPr>
+                <w:rFonts w:ascii="Calibri" w:eastAsia="Times New Roman" w:hAnsi="Calibri" w:cs="Calibri"/>
+                <w:lang w:eastAsia="tr-TR"/>
+              </w:rPr>
+              <w:t>3.105,00</w:t>
+            </w:r>
+          </w:p>
+        </w:tc>
+      </w:tr>
+      <w:tr>
+        <w:trPr>
+          <w:trHeight w:val="277"/>
+        </w:trPr>
+        <w:tc>
+          <w:tcPr>
+            <w:tcW w:w="2697" w:type="dxa"/>
+            <w:tcBorders>
+              <w:top w:val="nil"/>
+              <w:left w:val="single" w:sz="4" w:space="0" w:color="auto"/>
+              <w:bottom w:val="single" w:sz="4" w:space="0" w:color="auto"/>
+              <w:right w:val="single" w:sz="4" w:space="0" w:color="auto"/>
+            </w:tcBorders>
+            <w:shd w:val="clear" w:color="auto" w:fill="auto"/>
+            <w:noWrap/>
+            <w:vAlign w:val="bottom"/>
+            <w:hideMark/>
+          </w:tcPr>
+          <w:p>
+            <w:pPr>
+              <w:spacing w:after="0" w:line="240" w:lineRule="auto"/>
+              <w:jc w:val="center"/>
+              <w:rPr>
+                <w:rFonts w:ascii="Calibri" w:eastAsia="Times New Roman" w:hAnsi="Calibri" w:cs="Calibri"/>
+                <w:lang w:eastAsia="tr-TR"/>
+              </w:rPr>
+            </w:pPr>
+            <w:r>
+              <w:rPr>
+                <w:rFonts w:ascii="Calibri" w:eastAsia="Times New Roman" w:hAnsi="Calibri" w:cs="Calibri"/>
+                <w:lang w:eastAsia="tr-TR"/>
+              </w:rPr>
+              <w:t>IPD50R500CEAUMA1</w:t>
+            </w:r>
+          </w:p>
+        </w:tc>
+        <w:tc>
+          <w:tcPr>
+            <w:tcW w:w="3585" w:type="dxa"/>
+            <w:tcBorders>
+              <w:top w:val="nil"/>
+              <w:left w:val="nil"/>
+              <w:bottom w:val="single" w:sz="4" w:space="0" w:color="auto"/>
+              <w:right w:val="single" w:sz="4" w:space="0" w:color="auto"/>
+            </w:tcBorders>
+            <w:shd w:val="clear" w:color="auto" w:fill="auto"/>
+            <w:noWrap/>
+            <w:vAlign w:val="bottom"/>
+            <w:hideMark/>
+          </w:tcPr>
+          <w:p>
+            <w:pPr>
+              <w:spacing w:after="0" w:line="240" w:lineRule="auto"/>
+              <w:jc w:val="center"/>
+              <w:rPr>
+                <w:rFonts w:ascii="Calibri" w:eastAsia="Times New Roman" w:hAnsi="Calibri" w:cs="Calibri"/>
+                <w:lang w:eastAsia="tr-TR"/>
+              </w:rPr>
+            </w:pPr>
+            <w:r>
+              <w:rPr>
+                <w:rFonts w:ascii="Calibri" w:eastAsia="Times New Roman" w:hAnsi="Calibri" w:cs="Calibri"/>
+                <w:lang w:eastAsia="tr-TR"/>
+              </w:rPr>
+              <w:t>MOSFET N-CH 550V 7.6A TO252</w:t>
+            </w:r>
+          </w:p>
+        </w:tc>
+        <w:tc>
+          <w:tcPr>
+            <w:tcW w:w="2023" w:type="dxa"/>
+            <w:tcBorders>
+              <w:top w:val="nil"/>
+              <w:left w:val="nil"/>
+              <w:bottom w:val="single" w:sz="4" w:space="0" w:color="auto"/>
+              <w:right w:val="single" w:sz="4" w:space="0" w:color="auto"/>
+            </w:tcBorders>
+            <w:shd w:val="clear" w:color="auto" w:fill="auto"/>
+            <w:noWrap/>
+            <w:vAlign w:val="bottom"/>
+            <w:hideMark/>
+          </w:tcPr>
+          <w:p>
+            <w:pPr>
+              <w:spacing w:after="0" w:line="240" w:lineRule="auto"/>
+              <w:jc w:val="center"/>
+              <w:rPr>
+                <w:rFonts w:ascii="Calibri" w:eastAsia="Times New Roman" w:hAnsi="Calibri" w:cs="Calibri"/>
+                <w:lang w:eastAsia="tr-TR"/>
+              </w:rPr>
+            </w:pPr>
+            <w:r>
+              <w:rPr>
+                <w:rFonts w:ascii="Calibri" w:eastAsia="Times New Roman" w:hAnsi="Calibri" w:cs="Calibri"/>
+                <w:lang w:eastAsia="tr-TR"/>
+              </w:rPr>
+              <w:t>0,40554</w:t>
+            </w:r>
+          </w:p>
+        </w:tc>
+        <w:tc>
+          <w:tcPr>
+            <w:tcW w:w="1694" w:type="dxa"/>
+            <w:tcBorders>
+              <w:top w:val="nil"/>
+              <w:left w:val="nil"/>
+              <w:bottom w:val="single" w:sz="4" w:space="0" w:color="auto"/>
+              <w:right w:val="single" w:sz="4" w:space="0" w:color="auto"/>
+            </w:tcBorders>
+            <w:shd w:val="clear" w:color="auto" w:fill="auto"/>
+            <w:noWrap/>
+            <w:vAlign w:val="bottom"/>
+            <w:hideMark/>
+          </w:tcPr>
+          <w:p>
+            <w:pPr>
+              <w:spacing w:after="0" w:line="240" w:lineRule="auto"/>
+              <w:jc w:val="center"/>
+              <w:rPr>
+                <w:rFonts w:ascii="Calibri" w:eastAsia="Times New Roman" w:hAnsi="Calibri" w:cs="Calibri"/>
+                <w:lang w:eastAsia="tr-TR"/>
+              </w:rPr>
+            </w:pPr>
+            <w:r>
+              <w:rPr>
+                <w:rFonts w:ascii="Calibri" w:eastAsia="Times New Roman" w:hAnsi="Calibri" w:cs="Calibri"/>
+                <w:lang w:eastAsia="tr-TR"/>
+              </w:rPr>
+              <w:t>405,54</w:t>
+            </w:r>
+          </w:p>
+        </w:tc>
+      </w:tr>
+      <w:tr>
+        <w:trPr>
+          <w:trHeight w:val="277"/>
+        </w:trPr>
+        <w:tc>
+          <w:tcPr>
+            <w:tcW w:w="2697" w:type="dxa"/>
+            <w:tcBorders>
+              <w:top w:val="nil"/>
+              <w:left w:val="single" w:sz="4" w:space="0" w:color="auto"/>
+              <w:bottom w:val="single" w:sz="4" w:space="0" w:color="auto"/>
+              <w:right w:val="single" w:sz="4" w:space="0" w:color="auto"/>
+            </w:tcBorders>
+            <w:shd w:val="clear" w:color="auto" w:fill="auto"/>
+            <w:noWrap/>
+            <w:vAlign w:val="bottom"/>
+            <w:hideMark/>
+          </w:tcPr>
+          <w:p>
+            <w:pPr>
+              <w:spacing w:after="0" w:line="240" w:lineRule="auto"/>
+              <w:jc w:val="center"/>
+              <w:rPr>
+                <w:rFonts w:ascii="Calibri" w:eastAsia="Times New Roman" w:hAnsi="Calibri" w:cs="Calibri"/>
+                <w:lang w:eastAsia="tr-TR"/>
+              </w:rPr>
+            </w:pPr>
+            <w:r>
+              <w:rPr>
+                <w:rFonts w:ascii="Calibri" w:eastAsia="Times New Roman" w:hAnsi="Calibri" w:cs="Calibri"/>
+                <w:lang w:eastAsia="tr-TR"/>
+              </w:rPr>
+              <w:t>RT1206BRD0750KL</w:t>
+            </w:r>
+          </w:p>
+        </w:tc>
+        <w:tc>
+          <w:tcPr>
+            <w:tcW w:w="3585" w:type="dxa"/>
+            <w:tcBorders>
+              <w:top w:val="nil"/>
+              <w:left w:val="nil"/>
+              <w:bottom w:val="single" w:sz="4" w:space="0" w:color="auto"/>
+              <w:right w:val="single" w:sz="4" w:space="0" w:color="auto"/>
+            </w:tcBorders>
+            <w:shd w:val="clear" w:color="auto" w:fill="auto"/>
+            <w:noWrap/>
+            <w:vAlign w:val="bottom"/>
+            <w:hideMark/>
+          </w:tcPr>
+          <w:p>
+            <w:pPr>
+              <w:spacing w:after="0" w:line="240" w:lineRule="auto"/>
+              <w:jc w:val="center"/>
+              <w:rPr>
+                <w:rFonts w:ascii="Calibri" w:eastAsia="Times New Roman" w:hAnsi="Calibri" w:cs="Calibri"/>
+                <w:lang w:eastAsia="tr-TR"/>
+              </w:rPr>
+            </w:pPr>
+            <w:r>
+              <w:rPr>
+                <w:rFonts w:ascii="Calibri" w:eastAsia="Times New Roman" w:hAnsi="Calibri" w:cs="Calibri"/>
+                <w:lang w:eastAsia="tr-TR"/>
+              </w:rPr>
+              <w:t>RES SMD 50K OHM 0.1% 1/4W 1206</w:t>
+            </w:r>
+          </w:p>
+        </w:tc>
+        <w:tc>
+          <w:tcPr>
+            <w:tcW w:w="2023" w:type="dxa"/>
+            <w:tcBorders>
+              <w:top w:val="nil"/>
+              <w:left w:val="nil"/>
+              <w:bottom w:val="single" w:sz="4" w:space="0" w:color="auto"/>
+              <w:right w:val="single" w:sz="4" w:space="0" w:color="auto"/>
+            </w:tcBorders>
+            <w:shd w:val="clear" w:color="auto" w:fill="auto"/>
+            <w:noWrap/>
+            <w:vAlign w:val="bottom"/>
+            <w:hideMark/>
+          </w:tcPr>
+          <w:p>
+            <w:pPr>
+              <w:spacing w:after="0" w:line="240" w:lineRule="auto"/>
+              <w:jc w:val="center"/>
+              <w:rPr>
+                <w:rFonts w:ascii="Calibri" w:eastAsia="Times New Roman" w:hAnsi="Calibri" w:cs="Calibri"/>
+                <w:lang w:eastAsia="tr-TR"/>
+              </w:rPr>
+            </w:pPr>
+            <w:r>
+              <w:rPr>
+                <w:rFonts w:ascii="Calibri" w:eastAsia="Times New Roman" w:hAnsi="Calibri" w:cs="Calibri"/>
+                <w:lang w:eastAsia="tr-TR"/>
+              </w:rPr>
+              <w:t>0,11034</w:t>
+            </w:r>
+          </w:p>
+        </w:tc>
+        <w:tc>
+          <w:tcPr>
+            <w:tcW w:w="1694" w:type="dxa"/>
+            <w:tcBorders>
+              <w:top w:val="nil"/>
+              <w:left w:val="nil"/>
+              <w:bottom w:val="single" w:sz="4" w:space="0" w:color="auto"/>
+              <w:right w:val="single" w:sz="4" w:space="0" w:color="auto"/>
+            </w:tcBorders>
+            <w:shd w:val="clear" w:color="auto" w:fill="auto"/>
+            <w:noWrap/>
+            <w:vAlign w:val="bottom"/>
+            <w:hideMark/>
+          </w:tcPr>
+          <w:p>
+            <w:pPr>
+              <w:spacing w:after="0" w:line="240" w:lineRule="auto"/>
+              <w:jc w:val="center"/>
+              <w:rPr>
+                <w:rFonts w:ascii="Calibri" w:eastAsia="Times New Roman" w:hAnsi="Calibri" w:cs="Calibri"/>
+                <w:lang w:eastAsia="tr-TR"/>
+              </w:rPr>
+            </w:pPr>
+            <w:r>
+              <w:rPr>
+                <w:rFonts w:ascii="Calibri" w:eastAsia="Times New Roman" w:hAnsi="Calibri" w:cs="Calibri"/>
+                <w:lang w:eastAsia="tr-TR"/>
+              </w:rPr>
+              <w:t>110,34</w:t>
+            </w:r>
+          </w:p>
+        </w:tc>
+      </w:tr>
+      <w:tr>
+        <w:trPr>
+          <w:trHeight w:val="277"/>
+        </w:trPr>
+        <w:tc>
+          <w:tcPr>
+            <w:tcW w:w="2697" w:type="dxa"/>
+            <w:tcBorders>
+              <w:top w:val="nil"/>
+              <w:left w:val="single" w:sz="4" w:space="0" w:color="auto"/>
+              <w:bottom w:val="single" w:sz="4" w:space="0" w:color="auto"/>
+              <w:right w:val="single" w:sz="4" w:space="0" w:color="auto"/>
+            </w:tcBorders>
+            <w:shd w:val="clear" w:color="auto" w:fill="auto"/>
+            <w:noWrap/>
+            <w:vAlign w:val="bottom"/>
+            <w:hideMark/>
+          </w:tcPr>
+          <w:p>
+            <w:pPr>
+              <w:spacing w:after="0" w:line="240" w:lineRule="auto"/>
+              <w:jc w:val="center"/>
+              <w:rPr>
+                <w:rFonts w:ascii="Calibri" w:eastAsia="Times New Roman" w:hAnsi="Calibri" w:cs="Calibri"/>
+                <w:lang w:eastAsia="tr-TR"/>
+              </w:rPr>
+            </w:pPr>
+            <w:r>
+              <w:rPr>
+                <w:rFonts w:ascii="Calibri" w:eastAsia="Times New Roman" w:hAnsi="Calibri" w:cs="Calibri"/>
+                <w:lang w:eastAsia="tr-TR"/>
+              </w:rPr>
+              <w:t>RT0603FRE07499KL</w:t>
+            </w:r>
+          </w:p>
+        </w:tc>
+        <w:tc>
+          <w:tcPr>
+            <w:tcW w:w="3585" w:type="dxa"/>
+            <w:tcBorders>
+              <w:top w:val="nil"/>
+              <w:left w:val="nil"/>
+              <w:bottom w:val="single" w:sz="4" w:space="0" w:color="auto"/>
+              <w:right w:val="single" w:sz="4" w:space="0" w:color="auto"/>
+            </w:tcBorders>
+            <w:shd w:val="clear" w:color="auto" w:fill="auto"/>
+            <w:noWrap/>
+            <w:vAlign w:val="bottom"/>
+            <w:hideMark/>
+          </w:tcPr>
+          <w:p>
+            <w:pPr>
+              <w:spacing w:after="0" w:line="240" w:lineRule="auto"/>
+              <w:jc w:val="center"/>
+              <w:rPr>
+                <w:rFonts w:ascii="Calibri" w:eastAsia="Times New Roman" w:hAnsi="Calibri" w:cs="Calibri"/>
+                <w:lang w:eastAsia="tr-TR"/>
+              </w:rPr>
+            </w:pPr>
+            <w:r>
+              <w:rPr>
+                <w:rFonts w:ascii="Calibri" w:eastAsia="Times New Roman" w:hAnsi="Calibri" w:cs="Calibri"/>
+                <w:lang w:eastAsia="tr-TR"/>
+              </w:rPr>
+              <w:t>RES SMD 499K OHM 1% 1/10W 0603</w:t>
+            </w:r>
+          </w:p>
+        </w:tc>
+        <w:tc>
+          <w:tcPr>
+            <w:tcW w:w="2023" w:type="dxa"/>
+            <w:tcBorders>
+              <w:top w:val="nil"/>
+              <w:left w:val="nil"/>
+              <w:bottom w:val="single" w:sz="4" w:space="0" w:color="auto"/>
+              <w:right w:val="single" w:sz="4" w:space="0" w:color="auto"/>
+            </w:tcBorders>
+            <w:shd w:val="clear" w:color="auto" w:fill="auto"/>
+            <w:noWrap/>
+            <w:vAlign w:val="bottom"/>
+            <w:hideMark/>
+          </w:tcPr>
+          <w:p>
+            <w:pPr>
+              <w:spacing w:after="0" w:line="240" w:lineRule="auto"/>
+              <w:jc w:val="center"/>
+              <w:rPr>
+                <w:rFonts w:ascii="Calibri" w:eastAsia="Times New Roman" w:hAnsi="Calibri" w:cs="Calibri"/>
+                <w:lang w:eastAsia="tr-TR"/>
+              </w:rPr>
+            </w:pPr>
+            <w:r>
+              <w:rPr>
+                <w:rFonts w:ascii="Calibri" w:eastAsia="Times New Roman" w:hAnsi="Calibri" w:cs="Calibri"/>
+                <w:lang w:eastAsia="tr-TR"/>
+              </w:rPr>
+              <w:t>0,01104</w:t>
+            </w:r>
+          </w:p>
+        </w:tc>
+        <w:tc>
+          <w:tcPr>
+            <w:tcW w:w="1694" w:type="dxa"/>
+            <w:tcBorders>
+              <w:top w:val="nil"/>
+              <w:left w:val="nil"/>
+              <w:bottom w:val="single" w:sz="4" w:space="0" w:color="auto"/>
+              <w:right w:val="single" w:sz="4" w:space="0" w:color="auto"/>
+            </w:tcBorders>
+            <w:shd w:val="clear" w:color="auto" w:fill="auto"/>
+            <w:noWrap/>
+            <w:vAlign w:val="bottom"/>
+            <w:hideMark/>
+          </w:tcPr>
+          <w:p>
+            <w:pPr>
+              <w:spacing w:after="0" w:line="240" w:lineRule="auto"/>
+              <w:jc w:val="center"/>
+              <w:rPr>
+                <w:rFonts w:ascii="Calibri" w:eastAsia="Times New Roman" w:hAnsi="Calibri" w:cs="Calibri"/>
+                <w:lang w:eastAsia="tr-TR"/>
+              </w:rPr>
+            </w:pPr>
+            <w:r>
+              <w:rPr>
+                <w:rFonts w:ascii="Calibri" w:eastAsia="Times New Roman" w:hAnsi="Calibri" w:cs="Calibri"/>
+                <w:lang w:eastAsia="tr-TR"/>
+              </w:rPr>
+              <w:t>33,12</w:t>
+            </w:r>
+          </w:p>
+        </w:tc>
+      </w:tr>
+      <w:tr>
+        <w:trPr>
+          <w:trHeight w:val="277"/>
+        </w:trPr>
+        <w:tc>
+          <w:tcPr>
+            <w:tcW w:w="2697" w:type="dxa"/>
+            <w:tcBorders>
+              <w:top w:val="nil"/>
+              <w:left w:val="single" w:sz="4" w:space="0" w:color="auto"/>
+              <w:bottom w:val="single" w:sz="4" w:space="0" w:color="auto"/>
+              <w:right w:val="single" w:sz="4" w:space="0" w:color="auto"/>
+            </w:tcBorders>
+            <w:shd w:val="clear" w:color="auto" w:fill="auto"/>
+            <w:noWrap/>
+            <w:vAlign w:val="bottom"/>
+            <w:hideMark/>
+          </w:tcPr>
+          <w:p>
+            <w:pPr>
+              <w:spacing w:after="0" w:line="240" w:lineRule="auto"/>
+              <w:jc w:val="center"/>
+              <w:rPr>
+                <w:rFonts w:ascii="Calibri" w:eastAsia="Times New Roman" w:hAnsi="Calibri" w:cs="Calibri"/>
+                <w:lang w:eastAsia="tr-TR"/>
+              </w:rPr>
+            </w:pPr>
+            <w:r>
+              <w:rPr>
+                <w:rFonts w:ascii="Calibri" w:eastAsia="Times New Roman" w:hAnsi="Calibri" w:cs="Calibri"/>
+                <w:lang w:eastAsia="tr-TR"/>
+              </w:rPr>
+              <w:t>ESR03EZPJ912</w:t>
+            </w:r>
+          </w:p>
+        </w:tc>
+        <w:tc>
+          <w:tcPr>
+            <w:tcW w:w="3585" w:type="dxa"/>
+            <w:tcBorders>
+              <w:top w:val="nil"/>
+              <w:left w:val="nil"/>
+              <w:bottom w:val="single" w:sz="4" w:space="0" w:color="auto"/>
+              <w:right w:val="single" w:sz="4" w:space="0" w:color="auto"/>
+            </w:tcBorders>
+            <w:shd w:val="clear" w:color="auto" w:fill="auto"/>
+            <w:noWrap/>
+            <w:vAlign w:val="bottom"/>
+            <w:hideMark/>
+          </w:tcPr>
+          <w:p>
+            <w:pPr>
+              <w:spacing w:after="0" w:line="240" w:lineRule="auto"/>
+              <w:jc w:val="center"/>
+              <w:rPr>
+                <w:rFonts w:ascii="Calibri" w:eastAsia="Times New Roman" w:hAnsi="Calibri" w:cs="Calibri"/>
+                <w:lang w:eastAsia="tr-TR"/>
+              </w:rPr>
+            </w:pPr>
+            <w:r>
+              <w:rPr>
+                <w:rFonts w:ascii="Calibri" w:eastAsia="Times New Roman" w:hAnsi="Calibri" w:cs="Calibri"/>
+                <w:lang w:eastAsia="tr-TR"/>
+              </w:rPr>
+              <w:t>RES SMD 9.1K OHM 5% 1/4W 0603</w:t>
+            </w:r>
+          </w:p>
+        </w:tc>
+        <w:tc>
+          <w:tcPr>
+            <w:tcW w:w="2023" w:type="dxa"/>
+            <w:tcBorders>
+              <w:top w:val="nil"/>
+              <w:left w:val="nil"/>
+              <w:bottom w:val="single" w:sz="4" w:space="0" w:color="auto"/>
+              <w:right w:val="single" w:sz="4" w:space="0" w:color="auto"/>
+            </w:tcBorders>
+            <w:shd w:val="clear" w:color="auto" w:fill="auto"/>
+            <w:noWrap/>
+            <w:vAlign w:val="bottom"/>
+            <w:hideMark/>
+          </w:tcPr>
+          <w:p>
+            <w:pPr>
+              <w:spacing w:after="0" w:line="240" w:lineRule="auto"/>
+              <w:jc w:val="center"/>
+              <w:rPr>
+                <w:rFonts w:ascii="Calibri" w:eastAsia="Times New Roman" w:hAnsi="Calibri" w:cs="Calibri"/>
+                <w:lang w:eastAsia="tr-TR"/>
+              </w:rPr>
+            </w:pPr>
+            <w:r>
+              <w:rPr>
+                <w:rFonts w:ascii="Calibri" w:eastAsia="Times New Roman" w:hAnsi="Calibri" w:cs="Calibri"/>
+                <w:lang w:eastAsia="tr-TR"/>
+              </w:rPr>
+              <w:t>0,01392</w:t>
+            </w:r>
+          </w:p>
+        </w:tc>
+        <w:tc>
+          <w:tcPr>
+            <w:tcW w:w="1694" w:type="dxa"/>
+            <w:tcBorders>
+              <w:top w:val="nil"/>
+              <w:left w:val="nil"/>
+              <w:bottom w:val="single" w:sz="4" w:space="0" w:color="auto"/>
+              <w:right w:val="single" w:sz="4" w:space="0" w:color="auto"/>
+            </w:tcBorders>
+            <w:shd w:val="clear" w:color="auto" w:fill="auto"/>
+            <w:noWrap/>
+            <w:vAlign w:val="bottom"/>
+            <w:hideMark/>
+          </w:tcPr>
+          <w:p>
+            <w:pPr>
+              <w:spacing w:after="0" w:line="240" w:lineRule="auto"/>
+              <w:jc w:val="center"/>
+              <w:rPr>
+                <w:rFonts w:ascii="Calibri" w:eastAsia="Times New Roman" w:hAnsi="Calibri" w:cs="Calibri"/>
+                <w:lang w:eastAsia="tr-TR"/>
+              </w:rPr>
+            </w:pPr>
+            <w:r>
+              <w:rPr>
+                <w:rFonts w:ascii="Calibri" w:eastAsia="Times New Roman" w:hAnsi="Calibri" w:cs="Calibri"/>
+                <w:lang w:eastAsia="tr-TR"/>
+              </w:rPr>
+              <w:t>13,92</w:t>
+            </w:r>
+          </w:p>
+        </w:tc>
+      </w:tr>
+      <w:tr>
+        <w:trPr>
+          <w:trHeight w:val="277"/>
+        </w:trPr>
+        <w:tc>
+          <w:tcPr>
+            <w:tcW w:w="2697" w:type="dxa"/>
+            <w:tcBorders>
+              <w:top w:val="nil"/>
+              <w:left w:val="single" w:sz="4" w:space="0" w:color="auto"/>
+              <w:bottom w:val="single" w:sz="4" w:space="0" w:color="auto"/>
+              <w:right w:val="single" w:sz="4" w:space="0" w:color="auto"/>
+            </w:tcBorders>
+            <w:shd w:val="clear" w:color="auto" w:fill="auto"/>
+            <w:noWrap/>
+            <w:vAlign w:val="bottom"/>
+            <w:hideMark/>
+          </w:tcPr>
+          <w:p>
+            <w:pPr>
+              <w:spacing w:after="0" w:line="240" w:lineRule="auto"/>
+              <w:jc w:val="center"/>
+              <w:rPr>
+                <w:rFonts w:ascii="Calibri" w:eastAsia="Times New Roman" w:hAnsi="Calibri" w:cs="Calibri"/>
+                <w:lang w:eastAsia="tr-TR"/>
+              </w:rPr>
+            </w:pPr>
+            <w:r>
+              <w:rPr>
+                <w:rFonts w:ascii="Calibri" w:eastAsia="Times New Roman" w:hAnsi="Calibri" w:cs="Calibri"/>
+                <w:lang w:eastAsia="tr-TR"/>
+              </w:rPr>
+              <w:t>SFR03EZPJ103</w:t>
+            </w:r>
+          </w:p>
+        </w:tc>
+        <w:tc>
+          <w:tcPr>
+            <w:tcW w:w="3585" w:type="dxa"/>
+            <w:tcBorders>
+              <w:top w:val="nil"/>
+              <w:left w:val="nil"/>
+              <w:bottom w:val="single" w:sz="4" w:space="0" w:color="auto"/>
+              <w:right w:val="single" w:sz="4" w:space="0" w:color="auto"/>
+            </w:tcBorders>
+            <w:shd w:val="clear" w:color="auto" w:fill="auto"/>
+            <w:noWrap/>
+            <w:vAlign w:val="bottom"/>
+            <w:hideMark/>
+          </w:tcPr>
+          <w:p>
+            <w:pPr>
+              <w:spacing w:after="0" w:line="240" w:lineRule="auto"/>
+              <w:jc w:val="center"/>
+              <w:rPr>
+                <w:rFonts w:ascii="Calibri" w:eastAsia="Times New Roman" w:hAnsi="Calibri" w:cs="Calibri"/>
+                <w:lang w:eastAsia="tr-TR"/>
+              </w:rPr>
+            </w:pPr>
+            <w:r>
+              <w:rPr>
+                <w:rFonts w:ascii="Calibri" w:eastAsia="Times New Roman" w:hAnsi="Calibri" w:cs="Calibri"/>
+                <w:lang w:eastAsia="tr-TR"/>
+              </w:rPr>
+              <w:t>RES 10 KOHM 5% 1/10W 0603</w:t>
+            </w:r>
+          </w:p>
+        </w:tc>
+        <w:tc>
+          <w:tcPr>
+            <w:tcW w:w="2023" w:type="dxa"/>
+            <w:tcBorders>
+              <w:top w:val="nil"/>
+              <w:left w:val="nil"/>
+              <w:bottom w:val="single" w:sz="4" w:space="0" w:color="auto"/>
+              <w:right w:val="single" w:sz="4" w:space="0" w:color="auto"/>
+            </w:tcBorders>
+            <w:shd w:val="clear" w:color="auto" w:fill="auto"/>
+            <w:noWrap/>
+            <w:vAlign w:val="bottom"/>
+            <w:hideMark/>
+          </w:tcPr>
+          <w:p>
+            <w:pPr>
+              <w:spacing w:after="0" w:line="240" w:lineRule="auto"/>
+              <w:jc w:val="center"/>
+              <w:rPr>
+                <w:rFonts w:ascii="Calibri" w:eastAsia="Times New Roman" w:hAnsi="Calibri" w:cs="Calibri"/>
+                <w:lang w:eastAsia="tr-TR"/>
+              </w:rPr>
+            </w:pPr>
+            <w:r>
+              <w:rPr>
+                <w:rFonts w:ascii="Calibri" w:eastAsia="Times New Roman" w:hAnsi="Calibri" w:cs="Calibri"/>
+                <w:lang w:eastAsia="tr-TR"/>
+              </w:rPr>
+              <w:t>0,0124</w:t>
+            </w:r>
+          </w:p>
+        </w:tc>
+        <w:tc>
+          <w:tcPr>
+            <w:tcW w:w="1694" w:type="dxa"/>
+            <w:tcBorders>
+              <w:top w:val="nil"/>
+              <w:left w:val="nil"/>
+              <w:bottom w:val="single" w:sz="4" w:space="0" w:color="auto"/>
+              <w:right w:val="single" w:sz="4" w:space="0" w:color="auto"/>
+            </w:tcBorders>
+            <w:shd w:val="clear" w:color="auto" w:fill="auto"/>
+            <w:noWrap/>
+            <w:vAlign w:val="bottom"/>
+            <w:hideMark/>
+          </w:tcPr>
+          <w:p>
+            <w:pPr>
+              <w:spacing w:after="0" w:line="240" w:lineRule="auto"/>
+              <w:jc w:val="center"/>
+              <w:rPr>
+                <w:rFonts w:ascii="Calibri" w:eastAsia="Times New Roman" w:hAnsi="Calibri" w:cs="Calibri"/>
+                <w:lang w:eastAsia="tr-TR"/>
+              </w:rPr>
+            </w:pPr>
+            <w:r>
+              <w:rPr>
+                <w:rFonts w:ascii="Calibri" w:eastAsia="Times New Roman" w:hAnsi="Calibri" w:cs="Calibri"/>
+                <w:lang w:eastAsia="tr-TR"/>
+              </w:rPr>
+              <w:t>37,19</w:t>
+            </w:r>
+          </w:p>
+        </w:tc>
+      </w:tr>
+      <w:tr>
+        <w:trPr>
+          <w:trHeight w:val="277"/>
+        </w:trPr>
+        <w:tc>
+          <w:tcPr>
+            <w:tcW w:w="2697" w:type="dxa"/>
+            <w:tcBorders>
+              <w:top w:val="nil"/>
+              <w:left w:val="single" w:sz="4" w:space="0" w:color="auto"/>
+              <w:bottom w:val="single" w:sz="4" w:space="0" w:color="auto"/>
+              <w:right w:val="single" w:sz="4" w:space="0" w:color="auto"/>
+            </w:tcBorders>
+            <w:shd w:val="clear" w:color="auto" w:fill="auto"/>
+            <w:noWrap/>
+            <w:vAlign w:val="bottom"/>
+            <w:hideMark/>
+          </w:tcPr>
+          <w:p>
+            <w:pPr>
+              <w:spacing w:after="0" w:line="240" w:lineRule="auto"/>
+              <w:jc w:val="center"/>
+              <w:rPr>
+                <w:rFonts w:ascii="Calibri" w:eastAsia="Times New Roman" w:hAnsi="Calibri" w:cs="Calibri"/>
+                <w:lang w:eastAsia="tr-TR"/>
+              </w:rPr>
+            </w:pPr>
+            <w:r>
+              <w:rPr>
+                <w:rFonts w:ascii="Calibri" w:eastAsia="Times New Roman" w:hAnsi="Calibri" w:cs="Calibri"/>
+                <w:lang w:eastAsia="tr-TR"/>
+              </w:rPr>
+              <w:t>CRCW0603121KFKEAC</w:t>
+            </w:r>
+          </w:p>
+        </w:tc>
+        <w:tc>
+          <w:tcPr>
+            <w:tcW w:w="3585" w:type="dxa"/>
+            <w:tcBorders>
+              <w:top w:val="nil"/>
+              <w:left w:val="nil"/>
+              <w:bottom w:val="single" w:sz="4" w:space="0" w:color="auto"/>
+              <w:right w:val="single" w:sz="4" w:space="0" w:color="auto"/>
+            </w:tcBorders>
+            <w:shd w:val="clear" w:color="auto" w:fill="auto"/>
+            <w:noWrap/>
+            <w:vAlign w:val="bottom"/>
+            <w:hideMark/>
+          </w:tcPr>
+          <w:p>
+            <w:pPr>
+              <w:spacing w:after="0" w:line="240" w:lineRule="auto"/>
+              <w:jc w:val="center"/>
+              <w:rPr>
+                <w:rFonts w:ascii="Calibri" w:eastAsia="Times New Roman" w:hAnsi="Calibri" w:cs="Calibri"/>
+                <w:lang w:eastAsia="tr-TR"/>
+              </w:rPr>
+            </w:pPr>
+            <w:r>
+              <w:rPr>
+                <w:rFonts w:ascii="Calibri" w:eastAsia="Times New Roman" w:hAnsi="Calibri" w:cs="Calibri"/>
+                <w:lang w:eastAsia="tr-TR"/>
+              </w:rPr>
+              <w:t>RES 121K OHM 1% 1/10W 0603</w:t>
+            </w:r>
+          </w:p>
+        </w:tc>
+        <w:tc>
+          <w:tcPr>
+            <w:tcW w:w="2023" w:type="dxa"/>
+            <w:tcBorders>
+              <w:top w:val="nil"/>
+              <w:left w:val="nil"/>
+              <w:bottom w:val="single" w:sz="4" w:space="0" w:color="auto"/>
+              <w:right w:val="single" w:sz="4" w:space="0" w:color="auto"/>
+            </w:tcBorders>
+            <w:shd w:val="clear" w:color="auto" w:fill="auto"/>
+            <w:noWrap/>
+            <w:vAlign w:val="bottom"/>
+            <w:hideMark/>
+          </w:tcPr>
+          <w:p>
+            <w:pPr>
+              <w:spacing w:after="0" w:line="240" w:lineRule="auto"/>
+              <w:jc w:val="center"/>
+              <w:rPr>
+                <w:rFonts w:ascii="Calibri" w:eastAsia="Times New Roman" w:hAnsi="Calibri" w:cs="Calibri"/>
+                <w:lang w:eastAsia="tr-TR"/>
+              </w:rPr>
+            </w:pPr>
+            <w:r>
+              <w:rPr>
+                <w:rFonts w:ascii="Calibri" w:eastAsia="Times New Roman" w:hAnsi="Calibri" w:cs="Calibri"/>
+                <w:lang w:eastAsia="tr-TR"/>
+              </w:rPr>
+              <w:t>0,00652</w:t>
+            </w:r>
+          </w:p>
+        </w:tc>
+        <w:tc>
+          <w:tcPr>
+            <w:tcW w:w="1694" w:type="dxa"/>
+            <w:tcBorders>
+              <w:top w:val="nil"/>
+              <w:left w:val="nil"/>
+              <w:bottom w:val="single" w:sz="4" w:space="0" w:color="auto"/>
+              <w:right w:val="single" w:sz="4" w:space="0" w:color="auto"/>
+            </w:tcBorders>
+            <w:shd w:val="clear" w:color="auto" w:fill="auto"/>
+            <w:noWrap/>
+            <w:vAlign w:val="bottom"/>
+            <w:hideMark/>
+          </w:tcPr>
+          <w:p>
+            <w:pPr>
+              <w:spacing w:after="0" w:line="240" w:lineRule="auto"/>
+              <w:jc w:val="center"/>
+              <w:rPr>
+                <w:rFonts w:ascii="Calibri" w:eastAsia="Times New Roman" w:hAnsi="Calibri" w:cs="Calibri"/>
+                <w:lang w:eastAsia="tr-TR"/>
+              </w:rPr>
+            </w:pPr>
+            <w:r>
+              <w:rPr>
+                <w:rFonts w:ascii="Calibri" w:eastAsia="Times New Roman" w:hAnsi="Calibri" w:cs="Calibri"/>
+                <w:lang w:eastAsia="tr-TR"/>
+              </w:rPr>
+              <w:t>6,52</w:t>
+            </w:r>
+          </w:p>
+        </w:tc>
+      </w:tr>
+      <w:tr>
+        <w:trPr>
+          <w:trHeight w:val="277"/>
+        </w:trPr>
+        <w:tc>
+          <w:tcPr>
+            <w:tcW w:w="2697" w:type="dxa"/>
+            <w:tcBorders>
+              <w:top w:val="nil"/>
+              <w:left w:val="single" w:sz="4" w:space="0" w:color="auto"/>
+              <w:bottom w:val="single" w:sz="4" w:space="0" w:color="auto"/>
+              <w:right w:val="single" w:sz="4" w:space="0" w:color="auto"/>
+            </w:tcBorders>
+            <w:shd w:val="clear" w:color="auto" w:fill="auto"/>
+            <w:noWrap/>
+            <w:vAlign w:val="bottom"/>
+            <w:hideMark/>
+          </w:tcPr>
+          <w:p>
+            <w:pPr>
+              <w:spacing w:after="0" w:line="240" w:lineRule="auto"/>
+              <w:jc w:val="center"/>
+              <w:rPr>
+                <w:rFonts w:ascii="Calibri" w:eastAsia="Times New Roman" w:hAnsi="Calibri" w:cs="Calibri"/>
+                <w:lang w:eastAsia="tr-TR"/>
+              </w:rPr>
+            </w:pPr>
+            <w:r>
+              <w:rPr>
+                <w:rFonts w:ascii="Calibri" w:eastAsia="Times New Roman" w:hAnsi="Calibri" w:cs="Calibri"/>
+                <w:lang w:eastAsia="tr-TR"/>
+              </w:rPr>
+              <w:t>CRCW060347K0FKEAC</w:t>
+            </w:r>
+          </w:p>
+        </w:tc>
+        <w:tc>
+          <w:tcPr>
+            <w:tcW w:w="3585" w:type="dxa"/>
+            <w:tcBorders>
+              <w:top w:val="nil"/>
+              <w:left w:val="nil"/>
+              <w:bottom w:val="single" w:sz="4" w:space="0" w:color="auto"/>
+              <w:right w:val="single" w:sz="4" w:space="0" w:color="auto"/>
+            </w:tcBorders>
+            <w:shd w:val="clear" w:color="auto" w:fill="auto"/>
+            <w:noWrap/>
+            <w:vAlign w:val="bottom"/>
+            <w:hideMark/>
+          </w:tcPr>
+          <w:p>
+            <w:pPr>
+              <w:spacing w:after="0" w:line="240" w:lineRule="auto"/>
+              <w:jc w:val="center"/>
+              <w:rPr>
+                <w:rFonts w:ascii="Calibri" w:eastAsia="Times New Roman" w:hAnsi="Calibri" w:cs="Calibri"/>
+                <w:lang w:eastAsia="tr-TR"/>
+              </w:rPr>
+            </w:pPr>
+            <w:r>
+              <w:rPr>
+                <w:rFonts w:ascii="Calibri" w:eastAsia="Times New Roman" w:hAnsi="Calibri" w:cs="Calibri"/>
+                <w:lang w:eastAsia="tr-TR"/>
+              </w:rPr>
+              <w:t>RES SMD 47K OHM 1% 1/10W 0603</w:t>
+            </w:r>
+          </w:p>
+        </w:tc>
+        <w:tc>
+          <w:tcPr>
+            <w:tcW w:w="2023" w:type="dxa"/>
+            <w:tcBorders>
+              <w:top w:val="nil"/>
+              <w:left w:val="nil"/>
+              <w:bottom w:val="single" w:sz="4" w:space="0" w:color="auto"/>
+              <w:right w:val="single" w:sz="4" w:space="0" w:color="auto"/>
+            </w:tcBorders>
+            <w:shd w:val="clear" w:color="auto" w:fill="auto"/>
+            <w:noWrap/>
+            <w:vAlign w:val="bottom"/>
+            <w:hideMark/>
+          </w:tcPr>
+          <w:p>
+            <w:pPr>
+              <w:spacing w:after="0" w:line="240" w:lineRule="auto"/>
+              <w:jc w:val="center"/>
+              <w:rPr>
+                <w:rFonts w:ascii="Calibri" w:eastAsia="Times New Roman" w:hAnsi="Calibri" w:cs="Calibri"/>
+                <w:lang w:eastAsia="tr-TR"/>
+              </w:rPr>
+            </w:pPr>
+            <w:r>
+              <w:rPr>
+                <w:rFonts w:ascii="Calibri" w:eastAsia="Times New Roman" w:hAnsi="Calibri" w:cs="Calibri"/>
+                <w:lang w:eastAsia="tr-TR"/>
+              </w:rPr>
+              <w:t>0,00652</w:t>
+            </w:r>
+          </w:p>
+        </w:tc>
+        <w:tc>
+          <w:tcPr>
+            <w:tcW w:w="1694" w:type="dxa"/>
+            <w:tcBorders>
+              <w:top w:val="nil"/>
+              <w:left w:val="nil"/>
+              <w:bottom w:val="single" w:sz="4" w:space="0" w:color="auto"/>
+              <w:right w:val="single" w:sz="4" w:space="0" w:color="auto"/>
+            </w:tcBorders>
+            <w:shd w:val="clear" w:color="auto" w:fill="auto"/>
+            <w:noWrap/>
+            <w:vAlign w:val="bottom"/>
+            <w:hideMark/>
+          </w:tcPr>
+          <w:p>
+            <w:pPr>
+              <w:spacing w:after="0" w:line="240" w:lineRule="auto"/>
+              <w:jc w:val="center"/>
+              <w:rPr>
+                <w:rFonts w:ascii="Calibri" w:eastAsia="Times New Roman" w:hAnsi="Calibri" w:cs="Calibri"/>
+                <w:lang w:eastAsia="tr-TR"/>
+              </w:rPr>
+            </w:pPr>
+            <w:r>
+              <w:rPr>
+                <w:rFonts w:ascii="Calibri" w:eastAsia="Times New Roman" w:hAnsi="Calibri" w:cs="Calibri"/>
+                <w:lang w:eastAsia="tr-TR"/>
+              </w:rPr>
+              <w:t>6,52</w:t>
+            </w:r>
+          </w:p>
+        </w:tc>
+      </w:tr>
+      <w:tr>
+        <w:trPr>
+          <w:trHeight w:val="277"/>
+        </w:trPr>
+        <w:tc>
+          <w:tcPr>
+            <w:tcW w:w="2697" w:type="dxa"/>
+            <w:tcBorders>
+              <w:top w:val="nil"/>
+              <w:left w:val="single" w:sz="4" w:space="0" w:color="auto"/>
+              <w:bottom w:val="single" w:sz="4" w:space="0" w:color="auto"/>
+              <w:right w:val="single" w:sz="4" w:space="0" w:color="auto"/>
+            </w:tcBorders>
+            <w:shd w:val="clear" w:color="auto" w:fill="auto"/>
+            <w:noWrap/>
+            <w:vAlign w:val="bottom"/>
+            <w:hideMark/>
+          </w:tcPr>
+          <w:p>
+            <w:pPr>
+              <w:spacing w:after="0" w:line="240" w:lineRule="auto"/>
+              <w:jc w:val="center"/>
+              <w:rPr>
+                <w:rFonts w:ascii="Calibri" w:eastAsia="Times New Roman" w:hAnsi="Calibri" w:cs="Calibri"/>
+                <w:lang w:eastAsia="tr-TR"/>
+              </w:rPr>
+            </w:pPr>
+            <w:r>
+              <w:rPr>
+                <w:rFonts w:ascii="Calibri" w:eastAsia="Times New Roman" w:hAnsi="Calibri" w:cs="Calibri"/>
+                <w:lang w:eastAsia="tr-TR"/>
+              </w:rPr>
+              <w:t>CRCW08055K00JNTA</w:t>
+            </w:r>
+          </w:p>
+        </w:tc>
+        <w:tc>
+          <w:tcPr>
+            <w:tcW w:w="3585" w:type="dxa"/>
+            <w:tcBorders>
+              <w:top w:val="nil"/>
+              <w:left w:val="nil"/>
+              <w:bottom w:val="single" w:sz="4" w:space="0" w:color="auto"/>
+              <w:right w:val="single" w:sz="4" w:space="0" w:color="auto"/>
+            </w:tcBorders>
+            <w:shd w:val="clear" w:color="auto" w:fill="auto"/>
+            <w:noWrap/>
+            <w:vAlign w:val="bottom"/>
+            <w:hideMark/>
+          </w:tcPr>
+          <w:p>
+            <w:pPr>
+              <w:spacing w:after="0" w:line="240" w:lineRule="auto"/>
+              <w:jc w:val="center"/>
+              <w:rPr>
+                <w:rFonts w:ascii="Calibri" w:eastAsia="Times New Roman" w:hAnsi="Calibri" w:cs="Calibri"/>
+                <w:lang w:eastAsia="tr-TR"/>
+              </w:rPr>
+            </w:pPr>
+            <w:r>
+              <w:rPr>
+                <w:rFonts w:ascii="Calibri" w:eastAsia="Times New Roman" w:hAnsi="Calibri" w:cs="Calibri"/>
+                <w:lang w:eastAsia="tr-TR"/>
+              </w:rPr>
+              <w:t>RES SMD 5K OHM 5% 1/8W 0805</w:t>
+            </w:r>
+          </w:p>
+        </w:tc>
+        <w:tc>
+          <w:tcPr>
+            <w:tcW w:w="2023" w:type="dxa"/>
+            <w:tcBorders>
+              <w:top w:val="nil"/>
+              <w:left w:val="nil"/>
+              <w:bottom w:val="single" w:sz="4" w:space="0" w:color="auto"/>
+              <w:right w:val="single" w:sz="4" w:space="0" w:color="auto"/>
+            </w:tcBorders>
+            <w:shd w:val="clear" w:color="auto" w:fill="auto"/>
+            <w:noWrap/>
+            <w:vAlign w:val="bottom"/>
+            <w:hideMark/>
+          </w:tcPr>
+          <w:p>
+            <w:pPr>
+              <w:spacing w:after="0" w:line="240" w:lineRule="auto"/>
+              <w:jc w:val="center"/>
+              <w:rPr>
+                <w:rFonts w:ascii="Calibri" w:eastAsia="Times New Roman" w:hAnsi="Calibri" w:cs="Calibri"/>
+                <w:lang w:eastAsia="tr-TR"/>
+              </w:rPr>
+            </w:pPr>
+            <w:r>
+              <w:rPr>
+                <w:rFonts w:ascii="Calibri" w:eastAsia="Times New Roman" w:hAnsi="Calibri" w:cs="Calibri"/>
+                <w:lang w:eastAsia="tr-TR"/>
+              </w:rPr>
+              <w:t>0,02049</w:t>
+            </w:r>
+          </w:p>
+        </w:tc>
+        <w:tc>
+          <w:tcPr>
+            <w:tcW w:w="1694" w:type="dxa"/>
+            <w:tcBorders>
+              <w:top w:val="nil"/>
+              <w:left w:val="nil"/>
+              <w:bottom w:val="single" w:sz="4" w:space="0" w:color="auto"/>
+              <w:right w:val="single" w:sz="4" w:space="0" w:color="auto"/>
+            </w:tcBorders>
+            <w:shd w:val="clear" w:color="auto" w:fill="auto"/>
+            <w:noWrap/>
+            <w:vAlign w:val="bottom"/>
+            <w:hideMark/>
+          </w:tcPr>
+          <w:p>
+            <w:pPr>
+              <w:spacing w:after="0" w:line="240" w:lineRule="auto"/>
+              <w:jc w:val="center"/>
+              <w:rPr>
+                <w:rFonts w:ascii="Calibri" w:eastAsia="Times New Roman" w:hAnsi="Calibri" w:cs="Calibri"/>
+                <w:lang w:eastAsia="tr-TR"/>
+              </w:rPr>
+            </w:pPr>
+            <w:r>
+              <w:rPr>
+                <w:rFonts w:ascii="Calibri" w:eastAsia="Times New Roman" w:hAnsi="Calibri" w:cs="Calibri"/>
+                <w:lang w:eastAsia="tr-TR"/>
+              </w:rPr>
+              <w:t>20,49</w:t>
+            </w:r>
+          </w:p>
+        </w:tc>
+      </w:tr>
+      <w:tr>
+        <w:trPr>
+          <w:trHeight w:val="277"/>
+        </w:trPr>
+        <w:tc>
+          <w:tcPr>
+            <w:tcW w:w="2697" w:type="dxa"/>
+            <w:tcBorders>
+              <w:top w:val="nil"/>
+              <w:left w:val="single" w:sz="4" w:space="0" w:color="auto"/>
+              <w:bottom w:val="single" w:sz="4" w:space="0" w:color="auto"/>
+              <w:right w:val="single" w:sz="4" w:space="0" w:color="auto"/>
+            </w:tcBorders>
+            <w:shd w:val="clear" w:color="auto" w:fill="auto"/>
+            <w:noWrap/>
+            <w:vAlign w:val="bottom"/>
+            <w:hideMark/>
+          </w:tcPr>
+          <w:p>
+            <w:pPr>
+              <w:spacing w:after="0" w:line="240" w:lineRule="auto"/>
+              <w:jc w:val="center"/>
+              <w:rPr>
+                <w:rFonts w:ascii="Calibri" w:eastAsia="Times New Roman" w:hAnsi="Calibri" w:cs="Calibri"/>
+                <w:lang w:eastAsia="tr-TR"/>
+              </w:rPr>
+            </w:pPr>
+            <w:r>
+              <w:rPr>
+                <w:rFonts w:ascii="Calibri" w:eastAsia="Times New Roman" w:hAnsi="Calibri" w:cs="Calibri"/>
+                <w:lang w:eastAsia="tr-TR"/>
+              </w:rPr>
+              <w:t>CFG0612-FX-R010ELF</w:t>
+            </w:r>
+          </w:p>
+        </w:tc>
+        <w:tc>
+          <w:tcPr>
+            <w:tcW w:w="3585" w:type="dxa"/>
+            <w:tcBorders>
+              <w:top w:val="nil"/>
+              <w:left w:val="nil"/>
+              <w:bottom w:val="single" w:sz="4" w:space="0" w:color="auto"/>
+              <w:right w:val="single" w:sz="4" w:space="0" w:color="auto"/>
+            </w:tcBorders>
+            <w:shd w:val="clear" w:color="auto" w:fill="auto"/>
+            <w:noWrap/>
+            <w:vAlign w:val="bottom"/>
+            <w:hideMark/>
+          </w:tcPr>
+          <w:p>
+            <w:pPr>
+              <w:spacing w:after="0" w:line="240" w:lineRule="auto"/>
+              <w:jc w:val="center"/>
+              <w:rPr>
+                <w:rFonts w:ascii="Calibri" w:eastAsia="Times New Roman" w:hAnsi="Calibri" w:cs="Calibri"/>
+                <w:lang w:eastAsia="tr-TR"/>
+              </w:rPr>
+            </w:pPr>
+            <w:r>
+              <w:rPr>
+                <w:rFonts w:ascii="Calibri" w:eastAsia="Times New Roman" w:hAnsi="Calibri" w:cs="Calibri"/>
+                <w:lang w:eastAsia="tr-TR"/>
+              </w:rPr>
+              <w:t>RES 0.01 OHM 1% 1W 1206</w:t>
+            </w:r>
+          </w:p>
+        </w:tc>
+        <w:tc>
+          <w:tcPr>
+            <w:tcW w:w="2023" w:type="dxa"/>
+            <w:tcBorders>
+              <w:top w:val="nil"/>
+              <w:left w:val="nil"/>
+              <w:bottom w:val="single" w:sz="4" w:space="0" w:color="auto"/>
+              <w:right w:val="single" w:sz="4" w:space="0" w:color="auto"/>
+            </w:tcBorders>
+            <w:shd w:val="clear" w:color="auto" w:fill="auto"/>
+            <w:noWrap/>
+            <w:vAlign w:val="bottom"/>
+            <w:hideMark/>
+          </w:tcPr>
+          <w:p>
+            <w:pPr>
+              <w:spacing w:after="0" w:line="240" w:lineRule="auto"/>
+              <w:jc w:val="center"/>
+              <w:rPr>
+                <w:rFonts w:ascii="Calibri" w:eastAsia="Times New Roman" w:hAnsi="Calibri" w:cs="Calibri"/>
+                <w:lang w:eastAsia="tr-TR"/>
+              </w:rPr>
+            </w:pPr>
+            <w:r>
+              <w:rPr>
+                <w:rFonts w:ascii="Calibri" w:eastAsia="Times New Roman" w:hAnsi="Calibri" w:cs="Calibri"/>
+                <w:lang w:eastAsia="tr-TR"/>
+              </w:rPr>
+              <w:t>0,064</w:t>
+            </w:r>
+          </w:p>
+        </w:tc>
+        <w:tc>
+          <w:tcPr>
+            <w:tcW w:w="1694" w:type="dxa"/>
+            <w:tcBorders>
+              <w:top w:val="nil"/>
+              <w:left w:val="nil"/>
+              <w:bottom w:val="single" w:sz="4" w:space="0" w:color="auto"/>
+              <w:right w:val="single" w:sz="4" w:space="0" w:color="auto"/>
+            </w:tcBorders>
+            <w:shd w:val="clear" w:color="auto" w:fill="auto"/>
+            <w:noWrap/>
+            <w:vAlign w:val="bottom"/>
+            <w:hideMark/>
+          </w:tcPr>
+          <w:p>
+            <w:pPr>
+              <w:spacing w:after="0" w:line="240" w:lineRule="auto"/>
+              <w:jc w:val="center"/>
+              <w:rPr>
+                <w:rFonts w:ascii="Calibri" w:eastAsia="Times New Roman" w:hAnsi="Calibri" w:cs="Calibri"/>
+                <w:lang w:eastAsia="tr-TR"/>
+              </w:rPr>
+            </w:pPr>
+            <w:r>
+              <w:rPr>
+                <w:rFonts w:ascii="Calibri" w:eastAsia="Times New Roman" w:hAnsi="Calibri" w:cs="Calibri"/>
+                <w:lang w:eastAsia="tr-TR"/>
+              </w:rPr>
+              <w:t>64,00</w:t>
+            </w:r>
+          </w:p>
+        </w:tc>
+      </w:tr>
+      <w:tr>
+        <w:trPr>
+          <w:trHeight w:val="277"/>
+        </w:trPr>
+        <w:tc>
+          <w:tcPr>
+            <w:tcW w:w="2697" w:type="dxa"/>
+            <w:tcBorders>
+              <w:top w:val="nil"/>
+              <w:left w:val="single" w:sz="4" w:space="0" w:color="auto"/>
+              <w:bottom w:val="single" w:sz="4" w:space="0" w:color="auto"/>
+              <w:right w:val="single" w:sz="4" w:space="0" w:color="auto"/>
+            </w:tcBorders>
+            <w:shd w:val="clear" w:color="auto" w:fill="auto"/>
+            <w:noWrap/>
+            <w:vAlign w:val="bottom"/>
+            <w:hideMark/>
+          </w:tcPr>
+          <w:p>
+            <w:pPr>
+              <w:spacing w:after="0" w:line="240" w:lineRule="auto"/>
+              <w:jc w:val="center"/>
+              <w:rPr>
+                <w:rFonts w:ascii="Calibri" w:eastAsia="Times New Roman" w:hAnsi="Calibri" w:cs="Calibri"/>
+                <w:lang w:eastAsia="tr-TR"/>
+              </w:rPr>
+            </w:pPr>
+            <w:r>
+              <w:rPr>
+                <w:rFonts w:ascii="Calibri" w:eastAsia="Times New Roman" w:hAnsi="Calibri" w:cs="Calibri"/>
+                <w:lang w:eastAsia="tr-TR"/>
+              </w:rPr>
+              <w:t>CRCW120620R0FKEB</w:t>
+            </w:r>
+          </w:p>
+        </w:tc>
+        <w:tc>
+          <w:tcPr>
+            <w:tcW w:w="3585" w:type="dxa"/>
+            <w:tcBorders>
+              <w:top w:val="nil"/>
+              <w:left w:val="nil"/>
+              <w:bottom w:val="single" w:sz="4" w:space="0" w:color="auto"/>
+              <w:right w:val="single" w:sz="4" w:space="0" w:color="auto"/>
+            </w:tcBorders>
+            <w:shd w:val="clear" w:color="auto" w:fill="auto"/>
+            <w:noWrap/>
+            <w:vAlign w:val="bottom"/>
+            <w:hideMark/>
+          </w:tcPr>
+          <w:p>
+            <w:pPr>
+              <w:spacing w:after="0" w:line="240" w:lineRule="auto"/>
+              <w:jc w:val="center"/>
+              <w:rPr>
+                <w:rFonts w:ascii="Calibri" w:eastAsia="Times New Roman" w:hAnsi="Calibri" w:cs="Calibri"/>
+                <w:lang w:eastAsia="tr-TR"/>
+              </w:rPr>
+            </w:pPr>
+            <w:r>
+              <w:rPr>
+                <w:rFonts w:ascii="Calibri" w:eastAsia="Times New Roman" w:hAnsi="Calibri" w:cs="Calibri"/>
+                <w:lang w:eastAsia="tr-TR"/>
+              </w:rPr>
+              <w:t>RES SMD 20 OHM 1% 1/4W 1206</w:t>
+            </w:r>
+          </w:p>
+        </w:tc>
+        <w:tc>
+          <w:tcPr>
+            <w:tcW w:w="2023" w:type="dxa"/>
+            <w:tcBorders>
+              <w:top w:val="nil"/>
+              <w:left w:val="nil"/>
+              <w:bottom w:val="single" w:sz="4" w:space="0" w:color="auto"/>
+              <w:right w:val="single" w:sz="4" w:space="0" w:color="auto"/>
+            </w:tcBorders>
+            <w:shd w:val="clear" w:color="auto" w:fill="auto"/>
+            <w:noWrap/>
+            <w:vAlign w:val="bottom"/>
+            <w:hideMark/>
+          </w:tcPr>
+          <w:p>
+            <w:pPr>
+              <w:spacing w:after="0" w:line="240" w:lineRule="auto"/>
+              <w:jc w:val="center"/>
+              <w:rPr>
+                <w:rFonts w:ascii="Calibri" w:eastAsia="Times New Roman" w:hAnsi="Calibri" w:cs="Calibri"/>
+                <w:lang w:eastAsia="tr-TR"/>
+              </w:rPr>
+            </w:pPr>
+            <w:r>
+              <w:rPr>
+                <w:rFonts w:ascii="Calibri" w:eastAsia="Times New Roman" w:hAnsi="Calibri" w:cs="Calibri"/>
+                <w:lang w:eastAsia="tr-TR"/>
+              </w:rPr>
+              <w:t>0,01346</w:t>
+            </w:r>
+          </w:p>
+        </w:tc>
+        <w:tc>
+          <w:tcPr>
+            <w:tcW w:w="1694" w:type="dxa"/>
+            <w:tcBorders>
+              <w:top w:val="nil"/>
+              <w:left w:val="nil"/>
+              <w:bottom w:val="single" w:sz="4" w:space="0" w:color="auto"/>
+              <w:right w:val="single" w:sz="4" w:space="0" w:color="auto"/>
+            </w:tcBorders>
+            <w:shd w:val="clear" w:color="auto" w:fill="auto"/>
+            <w:noWrap/>
+            <w:vAlign w:val="bottom"/>
+            <w:hideMark/>
+          </w:tcPr>
+          <w:p>
+            <w:pPr>
+              <w:spacing w:after="0" w:line="240" w:lineRule="auto"/>
+              <w:jc w:val="center"/>
+              <w:rPr>
+                <w:rFonts w:ascii="Calibri" w:eastAsia="Times New Roman" w:hAnsi="Calibri" w:cs="Calibri"/>
+                <w:lang w:eastAsia="tr-TR"/>
+              </w:rPr>
+            </w:pPr>
+            <w:r>
+              <w:rPr>
+                <w:rFonts w:ascii="Calibri" w:eastAsia="Times New Roman" w:hAnsi="Calibri" w:cs="Calibri"/>
+                <w:lang w:eastAsia="tr-TR"/>
+              </w:rPr>
+              <w:t>13,46</w:t>
+            </w:r>
+          </w:p>
+        </w:tc>
+      </w:tr>
+      <w:tr>
+        <w:trPr>
+          <w:trHeight w:val="277"/>
+        </w:trPr>
+        <w:tc>
+          <w:tcPr>
+            <w:tcW w:w="2697" w:type="dxa"/>
+            <w:tcBorders>
+              <w:top w:val="nil"/>
+              <w:left w:val="single" w:sz="4" w:space="0" w:color="auto"/>
+              <w:bottom w:val="single" w:sz="4" w:space="0" w:color="auto"/>
+              <w:right w:val="single" w:sz="4" w:space="0" w:color="auto"/>
+            </w:tcBorders>
+            <w:shd w:val="clear" w:color="auto" w:fill="auto"/>
+            <w:noWrap/>
+            <w:vAlign w:val="bottom"/>
+            <w:hideMark/>
+          </w:tcPr>
+          <w:p>
+            <w:pPr>
+              <w:spacing w:after="0" w:line="240" w:lineRule="auto"/>
+              <w:jc w:val="center"/>
+              <w:rPr>
+                <w:rFonts w:ascii="Calibri" w:eastAsia="Times New Roman" w:hAnsi="Calibri" w:cs="Calibri"/>
+                <w:lang w:eastAsia="tr-TR"/>
+              </w:rPr>
+            </w:pPr>
+            <w:r>
+              <w:rPr>
+                <w:rFonts w:ascii="Calibri" w:eastAsia="Times New Roman" w:hAnsi="Calibri" w:cs="Calibri"/>
+                <w:lang w:eastAsia="tr-TR"/>
+              </w:rPr>
+              <w:t>PC47EI25-Z</w:t>
+            </w:r>
+          </w:p>
+        </w:tc>
+        <w:tc>
+          <w:tcPr>
+            <w:tcW w:w="3585" w:type="dxa"/>
+            <w:tcBorders>
+              <w:top w:val="nil"/>
+              <w:left w:val="nil"/>
+              <w:bottom w:val="single" w:sz="4" w:space="0" w:color="auto"/>
+              <w:right w:val="single" w:sz="4" w:space="0" w:color="auto"/>
+            </w:tcBorders>
+            <w:shd w:val="clear" w:color="auto" w:fill="auto"/>
+            <w:noWrap/>
+            <w:vAlign w:val="bottom"/>
+            <w:hideMark/>
+          </w:tcPr>
+          <w:p>
+            <w:pPr>
+              <w:spacing w:after="0" w:line="240" w:lineRule="auto"/>
+              <w:jc w:val="center"/>
+              <w:rPr>
+                <w:rFonts w:ascii="Calibri" w:eastAsia="Times New Roman" w:hAnsi="Calibri" w:cs="Calibri"/>
+                <w:lang w:eastAsia="tr-TR"/>
+              </w:rPr>
+            </w:pPr>
+            <w:r>
+              <w:rPr>
+                <w:rFonts w:ascii="Calibri" w:eastAsia="Times New Roman" w:hAnsi="Calibri" w:cs="Calibri"/>
+                <w:lang w:eastAsia="tr-TR"/>
+              </w:rPr>
+              <w:t>EI CORE SMPS TRANSFORMER 1 SET</w:t>
+            </w:r>
+          </w:p>
+        </w:tc>
+        <w:tc>
+          <w:tcPr>
+            <w:tcW w:w="2023" w:type="dxa"/>
+            <w:tcBorders>
+              <w:top w:val="nil"/>
+              <w:left w:val="nil"/>
+              <w:bottom w:val="single" w:sz="4" w:space="0" w:color="auto"/>
+              <w:right w:val="single" w:sz="4" w:space="0" w:color="auto"/>
+            </w:tcBorders>
+            <w:shd w:val="clear" w:color="auto" w:fill="auto"/>
+            <w:noWrap/>
+            <w:vAlign w:val="bottom"/>
+            <w:hideMark/>
+          </w:tcPr>
+          <w:p>
+            <w:pPr>
+              <w:spacing w:after="0" w:line="240" w:lineRule="auto"/>
+              <w:jc w:val="center"/>
+              <w:rPr>
+                <w:rFonts w:ascii="Calibri" w:eastAsia="Times New Roman" w:hAnsi="Calibri" w:cs="Calibri"/>
+                <w:lang w:eastAsia="tr-TR"/>
+              </w:rPr>
+            </w:pPr>
+            <w:r>
+              <w:rPr>
+                <w:rFonts w:ascii="Calibri" w:eastAsia="Times New Roman" w:hAnsi="Calibri" w:cs="Calibri"/>
+                <w:lang w:eastAsia="tr-TR"/>
+              </w:rPr>
+              <w:t>1,022</w:t>
+            </w:r>
+          </w:p>
+        </w:tc>
+        <w:tc>
+          <w:tcPr>
+            <w:tcW w:w="1694" w:type="dxa"/>
+            <w:tcBorders>
+              <w:top w:val="nil"/>
+              <w:left w:val="nil"/>
+              <w:bottom w:val="single" w:sz="4" w:space="0" w:color="auto"/>
+              <w:right w:val="single" w:sz="4" w:space="0" w:color="auto"/>
+            </w:tcBorders>
+            <w:shd w:val="clear" w:color="auto" w:fill="auto"/>
+            <w:noWrap/>
+            <w:vAlign w:val="bottom"/>
+            <w:hideMark/>
+          </w:tcPr>
+          <w:p>
+            <w:pPr>
+              <w:spacing w:after="0" w:line="240" w:lineRule="auto"/>
+              <w:jc w:val="center"/>
+              <w:rPr>
+                <w:rFonts w:ascii="Calibri" w:eastAsia="Times New Roman" w:hAnsi="Calibri" w:cs="Calibri"/>
+                <w:lang w:eastAsia="tr-TR"/>
+              </w:rPr>
+            </w:pPr>
+            <w:r>
+              <w:rPr>
+                <w:rFonts w:ascii="Calibri" w:eastAsia="Times New Roman" w:hAnsi="Calibri" w:cs="Calibri"/>
+                <w:lang w:eastAsia="tr-TR"/>
+              </w:rPr>
+              <w:t>1.022,00</w:t>
+            </w:r>
+          </w:p>
+        </w:tc>
+      </w:tr>
+      <w:tr>
+        <w:trPr>
+          <w:trHeight w:val="277"/>
+        </w:trPr>
+        <w:tc>
+          <w:tcPr>
+            <w:tcW w:w="2697" w:type="dxa"/>
+            <w:tcBorders>
+              <w:top w:val="nil"/>
+              <w:left w:val="single" w:sz="4" w:space="0" w:color="auto"/>
+              <w:bottom w:val="single" w:sz="4" w:space="0" w:color="auto"/>
+              <w:right w:val="single" w:sz="4" w:space="0" w:color="auto"/>
+            </w:tcBorders>
+            <w:shd w:val="clear" w:color="auto" w:fill="auto"/>
+            <w:noWrap/>
+            <w:vAlign w:val="bottom"/>
+            <w:hideMark/>
+          </w:tcPr>
+          <w:p>
+            <w:pPr>
+              <w:spacing w:after="0" w:line="240" w:lineRule="auto"/>
+              <w:jc w:val="center"/>
+              <w:rPr>
+                <w:rFonts w:ascii="Calibri" w:eastAsia="Times New Roman" w:hAnsi="Calibri" w:cs="Calibri"/>
+                <w:lang w:eastAsia="tr-TR"/>
+              </w:rPr>
+            </w:pPr>
+          </w:p>
+        </w:tc>
+        <w:tc>
+          <w:tcPr>
+            <w:tcW w:w="3585" w:type="dxa"/>
+            <w:tcBorders>
+              <w:top w:val="nil"/>
+              <w:left w:val="nil"/>
+              <w:bottom w:val="single" w:sz="4" w:space="0" w:color="auto"/>
+              <w:right w:val="single" w:sz="4" w:space="0" w:color="auto"/>
+            </w:tcBorders>
+            <w:shd w:val="clear" w:color="auto" w:fill="auto"/>
+            <w:noWrap/>
+            <w:vAlign w:val="bottom"/>
+            <w:hideMark/>
+          </w:tcPr>
+          <w:p>
+            <w:pPr>
+              <w:spacing w:after="0" w:line="240" w:lineRule="auto"/>
+              <w:jc w:val="center"/>
+              <w:rPr>
+                <w:rFonts w:ascii="Calibri" w:eastAsia="Times New Roman" w:hAnsi="Calibri" w:cs="Calibri"/>
+                <w:lang w:eastAsia="tr-TR"/>
+              </w:rPr>
+            </w:pPr>
+          </w:p>
+        </w:tc>
+        <w:tc>
+          <w:tcPr>
+            <w:tcW w:w="2023" w:type="dxa"/>
+            <w:tcBorders>
+              <w:top w:val="nil"/>
+              <w:left w:val="nil"/>
+              <w:bottom w:val="single" w:sz="4" w:space="0" w:color="auto"/>
+              <w:right w:val="single" w:sz="4" w:space="0" w:color="auto"/>
+            </w:tcBorders>
+            <w:shd w:val="clear" w:color="auto" w:fill="auto"/>
+            <w:noWrap/>
+            <w:vAlign w:val="bottom"/>
+            <w:hideMark/>
+          </w:tcPr>
+          <w:p>
+            <w:pPr>
+              <w:spacing w:after="0" w:line="240" w:lineRule="auto"/>
+              <w:jc w:val="center"/>
+              <w:rPr>
+                <w:rFonts w:ascii="Calibri" w:eastAsia="Times New Roman" w:hAnsi="Calibri" w:cs="Calibri"/>
+                <w:lang w:eastAsia="tr-TR"/>
+              </w:rPr>
+            </w:pPr>
+          </w:p>
+        </w:tc>
+        <w:tc>
+          <w:tcPr>
+            <w:tcW w:w="1694" w:type="dxa"/>
+            <w:tcBorders>
+              <w:top w:val="nil"/>
+              <w:left w:val="nil"/>
+              <w:bottom w:val="single" w:sz="4" w:space="0" w:color="auto"/>
+              <w:right w:val="single" w:sz="4" w:space="0" w:color="auto"/>
+            </w:tcBorders>
+            <w:shd w:val="clear" w:color="auto" w:fill="auto"/>
+            <w:noWrap/>
+            <w:vAlign w:val="bottom"/>
+            <w:hideMark/>
+          </w:tcPr>
+          <w:p>
+            <w:pPr>
+              <w:spacing w:after="0" w:line="240" w:lineRule="auto"/>
+              <w:jc w:val="center"/>
+              <w:rPr>
+                <w:rFonts w:ascii="Calibri" w:eastAsia="Times New Roman" w:hAnsi="Calibri" w:cs="Calibri"/>
+                <w:lang w:eastAsia="tr-TR"/>
+              </w:rPr>
+            </w:pPr>
+            <w:r>
+              <w:rPr>
+                <w:rFonts w:ascii="Calibri" w:eastAsia="Times New Roman" w:hAnsi="Calibri" w:cs="Calibri"/>
+                <w:lang w:eastAsia="tr-TR"/>
+              </w:rPr>
+              <w:t>10786,88</w:t>
+            </w:r>
+          </w:p>
+        </w:tc>
+      </w:tr>
+    </w:tbl>
+    <w:p>
+      <w:pPr>
+        <w:ind w:left="708"/>
+        <w:jc w:val="center"/>
+      </w:pPr>
+      <w:r>
+        <w:rPr>
+          <w:b/>
+          <w:bCs/>
+        </w:rPr>
+        <w:t xml:space="preserve">Table-1: </w:t>
+      </w:r>
+      <w:r>
+        <w:t>Bill of Materials</w:t>
+      </w:r>
+    </w:p>
+    <w:p>
+      <w:pPr>
+        <w:ind w:firstLine="708"/>
+        <w:jc w:val="both"/>
+      </w:pPr>
+      <w:r>
+        <w:t xml:space="preserve">While constructing the BOM list, we have selected x1000 components, to prepare our budget for 1000 products. And as we see in </w:t>
+      </w:r>
+      <w:r>
+        <w:rPr>
+          <w:highlight w:val="yellow"/>
+        </w:rPr>
+        <w:t>table-1,</w:t>
+      </w:r>
+      <w:r>
+        <w:t xml:space="preserve"> the total price of the components for one card is nearly $10.8. With transformer cable and PCB manufacturing costs, the budget max exceed around $12.</w:t>
       </w:r>
     </w:p>
     <w:sectPr>

</xml_diff>